<commit_message>
Updated Integration Guide for 18.1 certification
</commit_message>
<xml_diff>
--- a/link/documentation/Signifyd LINK Integration Documentation 18.1.0.docx
+++ b/link/documentation/Signifyd LINK Integration Documentation 18.1.0.docx
@@ -235,119 +235,12 @@
           <w:r>
             <w:fldChar w:fldCharType="separate"/>
           </w:r>
-          <w:bookmarkStart w:id="3" w:name="_GoBack"/>
-          <w:bookmarkEnd w:id="3"/>
-          <w:r>
-            <w:rPr>
-              <w:rStyle w:val="Hyperlink"/>
-            </w:rPr>
-            <w:fldChar w:fldCharType="begin"/>
-          </w:r>
-          <w:r>
-            <w:rPr>
-              <w:rStyle w:val="Hyperlink"/>
-            </w:rPr>
-            <w:instrText xml:space="preserve"> </w:instrText>
-          </w:r>
-          <w:r>
-            <w:instrText>HYPERLINK \l "_Toc503946254"</w:instrText>
-          </w:r>
-          <w:r>
-            <w:rPr>
-              <w:rStyle w:val="Hyperlink"/>
-            </w:rPr>
-            <w:instrText xml:space="preserve"> </w:instrText>
-          </w:r>
-          <w:r>
-            <w:rPr>
-              <w:rStyle w:val="Hyperlink"/>
-            </w:rPr>
-          </w:r>
-          <w:r>
-            <w:rPr>
-              <w:rStyle w:val="Hyperlink"/>
-            </w:rPr>
-            <w:fldChar w:fldCharType="separate"/>
-          </w:r>
-          <w:r>
-            <w:rPr>
-              <w:rStyle w:val="Hyperlink"/>
-            </w:rPr>
-            <w:t>1.</w:t>
-          </w:r>
-          <w:r>
-            <w:rPr>
-              <w:lang w:val="de-DE" w:eastAsia="de-DE"/>
-            </w:rPr>
-            <w:tab/>
-          </w:r>
-          <w:r>
-            <w:rPr>
-              <w:rStyle w:val="Hyperlink"/>
-            </w:rPr>
-            <w:t>Summary</w:t>
-          </w:r>
-          <w:r>
-            <w:rPr>
-              <w:webHidden/>
-            </w:rPr>
-            <w:tab/>
-          </w:r>
-          <w:r>
-            <w:rPr>
-              <w:webHidden/>
-            </w:rPr>
-            <w:fldChar w:fldCharType="begin"/>
-          </w:r>
-          <w:r>
-            <w:rPr>
-              <w:webHidden/>
-            </w:rPr>
-            <w:instrText xml:space="preserve"> PAGEREF _Toc503946254 \h </w:instrText>
-          </w:r>
-          <w:r>
-            <w:rPr>
-              <w:webHidden/>
-            </w:rPr>
-          </w:r>
-          <w:r>
-            <w:rPr>
-              <w:webHidden/>
-            </w:rPr>
-            <w:fldChar w:fldCharType="separate"/>
-          </w:r>
-          <w:r>
-            <w:rPr>
-              <w:webHidden/>
-            </w:rPr>
-            <w:t>1-3</w:t>
-          </w:r>
-          <w:r>
-            <w:rPr>
-              <w:webHidden/>
-            </w:rPr>
-            <w:fldChar w:fldCharType="end"/>
-          </w:r>
-          <w:r>
-            <w:rPr>
-              <w:rStyle w:val="Hyperlink"/>
-            </w:rPr>
-            <w:fldChar w:fldCharType="end"/>
-          </w:r>
-        </w:p>
-        <w:p>
-          <w:pPr>
-            <w:pStyle w:val="Verzeichnis1"/>
-            <w:rPr>
-              <w:lang w:val="de-DE" w:eastAsia="de-DE"/>
-            </w:rPr>
-          </w:pPr>
-          <w:hyperlink w:anchor="_Toc503946255" w:history="1">
+          <w:hyperlink w:anchor="_Toc504396840" w:history="1">
             <w:r>
               <w:rPr>
                 <w:rStyle w:val="Hyperlink"/>
               </w:rPr>
-              <w:t>2.</w:t>
+              <w:t>1.</w:t>
             </w:r>
             <w:r>
               <w:rPr>
@@ -359,7 +252,7 @@
               <w:rPr>
                 <w:rStyle w:val="Hyperlink"/>
               </w:rPr>
-              <w:t>Components</w:t>
+              <w:t>Summary</w:t>
             </w:r>
             <w:r>
               <w:rPr>
@@ -377,7 +270,7 @@
               <w:rPr>
                 <w:webHidden/>
               </w:rPr>
-              <w:instrText xml:space="preserve"> PAGEREF _Toc503946255 \h </w:instrText>
+              <w:instrText xml:space="preserve"> PAGEREF _Toc504396840 \h </w:instrText>
             </w:r>
             <w:r>
               <w:rPr>
@@ -394,7 +287,7 @@
               <w:rPr>
                 <w:webHidden/>
               </w:rPr>
-              <w:t>2-4</w:t>
+              <w:t>1-3</w:t>
             </w:r>
             <w:r>
               <w:rPr>
@@ -411,11 +304,80 @@
               <w:lang w:val="de-DE" w:eastAsia="de-DE"/>
             </w:rPr>
           </w:pPr>
-          <w:hyperlink w:anchor="_Toc503946256" w:history="1">
+          <w:hyperlink w:anchor="_Toc504396841" w:history="1">
             <w:r>
               <w:rPr>
                 <w:rStyle w:val="Hyperlink"/>
               </w:rPr>
+              <w:t>2.</w:t>
+            </w:r>
+            <w:r>
+              <w:rPr>
+                <w:lang w:val="de-DE" w:eastAsia="de-DE"/>
+              </w:rPr>
+              <w:tab/>
+            </w:r>
+            <w:r>
+              <w:rPr>
+                <w:rStyle w:val="Hyperlink"/>
+              </w:rPr>
+              <w:t>Components</w:t>
+            </w:r>
+            <w:r>
+              <w:rPr>
+                <w:webHidden/>
+              </w:rPr>
+              <w:tab/>
+            </w:r>
+            <w:r>
+              <w:rPr>
+                <w:webHidden/>
+              </w:rPr>
+              <w:fldChar w:fldCharType="begin"/>
+            </w:r>
+            <w:r>
+              <w:rPr>
+                <w:webHidden/>
+              </w:rPr>
+              <w:instrText xml:space="preserve"> PAGEREF _Toc504396841 \h </w:instrText>
+            </w:r>
+            <w:r>
+              <w:rPr>
+                <w:webHidden/>
+              </w:rPr>
+            </w:r>
+            <w:r>
+              <w:rPr>
+                <w:webHidden/>
+              </w:rPr>
+              <w:fldChar w:fldCharType="separate"/>
+            </w:r>
+            <w:r>
+              <w:rPr>
+                <w:webHidden/>
+              </w:rPr>
+              <w:t>2-3</w:t>
+            </w:r>
+            <w:r>
+              <w:rPr>
+                <w:webHidden/>
+              </w:rPr>
+              <w:fldChar w:fldCharType="end"/>
+            </w:r>
+          </w:hyperlink>
+        </w:p>
+        <w:p>
+          <w:pPr>
+            <w:pStyle w:val="Verzeichnis1"/>
+            <w:rPr>
+              <w:lang w:val="de-DE" w:eastAsia="de-DE"/>
+            </w:rPr>
+          </w:pPr>
+          <w:hyperlink w:anchor="_Toc504396842" w:history="1">
+            <w:r>
+              <w:rPr>
+                <w:rStyle w:val="Hyperlink"/>
+              </w:rPr>
               <w:t>3.</w:t>
             </w:r>
             <w:r>
@@ -446,7 +408,7 @@
               <w:rPr>
                 <w:webHidden/>
               </w:rPr>
-              <w:instrText xml:space="preserve"> PAGEREF _Toc503946256 \h </w:instrText>
+              <w:instrText xml:space="preserve"> PAGEREF _Toc504396842 \h </w:instrText>
             </w:r>
             <w:r>
               <w:rPr>
@@ -480,7 +442,7 @@
               <w:lang w:val="de-DE" w:eastAsia="de-DE"/>
             </w:rPr>
           </w:pPr>
-          <w:hyperlink w:anchor="_Toc503946257" w:history="1">
+          <w:hyperlink w:anchor="_Toc504396843" w:history="1">
             <w:r>
               <w:rPr>
                 <w:rStyle w:val="Hyperlink"/>
@@ -515,7 +477,7 @@
               <w:rPr>
                 <w:webHidden/>
               </w:rPr>
-              <w:instrText xml:space="preserve"> PAGEREF _Toc503946257 \h </w:instrText>
+              <w:instrText xml:space="preserve"> PAGEREF _Toc504396843 \h </w:instrText>
             </w:r>
             <w:r>
               <w:rPr>
@@ -549,7 +511,7 @@
               <w:lang w:val="de-DE" w:eastAsia="de-DE"/>
             </w:rPr>
           </w:pPr>
-          <w:hyperlink w:anchor="_Toc503946258" w:history="1">
+          <w:hyperlink w:anchor="_Toc504396844" w:history="1">
             <w:r>
               <w:rPr>
                 <w:rStyle w:val="Hyperlink"/>
@@ -584,7 +546,7 @@
               <w:rPr>
                 <w:webHidden/>
               </w:rPr>
-              <w:instrText xml:space="preserve"> PAGEREF _Toc503946258 \h </w:instrText>
+              <w:instrText xml:space="preserve"> PAGEREF _Toc504396844 \h </w:instrText>
             </w:r>
             <w:r>
               <w:rPr>
@@ -618,7 +580,7 @@
               <w:lang w:val="de-DE" w:eastAsia="de-DE"/>
             </w:rPr>
           </w:pPr>
-          <w:hyperlink w:anchor="_Toc503946259" w:history="1">
+          <w:hyperlink w:anchor="_Toc504396845" w:history="1">
             <w:r>
               <w:rPr>
                 <w:rStyle w:val="Hyperlink"/>
@@ -653,7 +615,7 @@
               <w:rPr>
                 <w:webHidden/>
               </w:rPr>
-              <w:instrText xml:space="preserve"> PAGEREF _Toc503946259 \h </w:instrText>
+              <w:instrText xml:space="preserve"> PAGEREF _Toc504396845 \h </w:instrText>
             </w:r>
             <w:r>
               <w:rPr>
@@ -687,7 +649,7 @@
               <w:lang w:val="de-DE" w:eastAsia="de-DE"/>
             </w:rPr>
           </w:pPr>
-          <w:hyperlink w:anchor="_Toc503946260" w:history="1">
+          <w:hyperlink w:anchor="_Toc504396846" w:history="1">
             <w:r>
               <w:rPr>
                 <w:rStyle w:val="Hyperlink"/>
@@ -722,7 +684,7 @@
               <w:rPr>
                 <w:webHidden/>
               </w:rPr>
-              <w:instrText xml:space="preserve"> PAGEREF _Toc503946260 \h </w:instrText>
+              <w:instrText xml:space="preserve"> PAGEREF _Toc504396846 \h </w:instrText>
             </w:r>
             <w:r>
               <w:rPr>
@@ -756,7 +718,7 @@
               <w:lang w:val="de-DE" w:eastAsia="de-DE"/>
             </w:rPr>
           </w:pPr>
-          <w:hyperlink w:anchor="_Toc503946261" w:history="1">
+          <w:hyperlink w:anchor="_Toc504396847" w:history="1">
             <w:r>
               <w:rPr>
                 <w:rStyle w:val="Hyperlink"/>
@@ -791,7 +753,7 @@
               <w:rPr>
                 <w:webHidden/>
               </w:rPr>
-              <w:instrText xml:space="preserve"> PAGEREF _Toc503946261 \h </w:instrText>
+              <w:instrText xml:space="preserve"> PAGEREF _Toc504396847 \h </w:instrText>
             </w:r>
             <w:r>
               <w:rPr>
@@ -825,7 +787,7 @@
               <w:lang w:val="de-DE" w:eastAsia="de-DE"/>
             </w:rPr>
           </w:pPr>
-          <w:hyperlink w:anchor="_Toc503946262" w:history="1">
+          <w:hyperlink w:anchor="_Toc504396848" w:history="1">
             <w:r>
               <w:rPr>
                 <w:rStyle w:val="Hyperlink"/>
@@ -860,7 +822,7 @@
               <w:rPr>
                 <w:webHidden/>
               </w:rPr>
-              <w:instrText xml:space="preserve"> PAGEREF _Toc503946262 \h </w:instrText>
+              <w:instrText xml:space="preserve"> PAGEREF _Toc504396848 \h </w:instrText>
             </w:r>
             <w:r>
               <w:rPr>
@@ -894,7 +856,7 @@
               <w:lang w:val="de-DE" w:eastAsia="de-DE"/>
             </w:rPr>
           </w:pPr>
-          <w:hyperlink w:anchor="_Toc503946263" w:history="1">
+          <w:hyperlink w:anchor="_Toc504396849" w:history="1">
             <w:r>
               <w:rPr>
                 <w:rStyle w:val="Hyperlink"/>
@@ -929,7 +891,7 @@
               <w:rPr>
                 <w:webHidden/>
               </w:rPr>
-              <w:instrText xml:space="preserve"> PAGEREF _Toc503946263 \h </w:instrText>
+              <w:instrText xml:space="preserve"> PAGEREF _Toc504396849 \h </w:instrText>
             </w:r>
             <w:r>
               <w:rPr>
@@ -963,7 +925,7 @@
               <w:lang w:val="de-DE" w:eastAsia="de-DE"/>
             </w:rPr>
           </w:pPr>
-          <w:hyperlink w:anchor="_Toc503946264" w:history="1">
+          <w:hyperlink w:anchor="_Toc504396850" w:history="1">
             <w:r>
               <w:rPr>
                 <w:rStyle w:val="Hyperlink"/>
@@ -998,7 +960,7 @@
               <w:rPr>
                 <w:webHidden/>
               </w:rPr>
-              <w:instrText xml:space="preserve"> PAGEREF _Toc503946264 \h </w:instrText>
+              <w:instrText xml:space="preserve"> PAGEREF _Toc504396850 \h </w:instrText>
             </w:r>
             <w:r>
               <w:rPr>
@@ -1032,7 +994,7 @@
               <w:lang w:val="de-DE" w:eastAsia="de-DE"/>
             </w:rPr>
           </w:pPr>
-          <w:hyperlink w:anchor="_Toc503946265" w:history="1">
+          <w:hyperlink w:anchor="_Toc504396851" w:history="1">
             <w:r>
               <w:rPr>
                 <w:rStyle w:val="Hyperlink"/>
@@ -1067,7 +1029,7 @@
               <w:rPr>
                 <w:webHidden/>
               </w:rPr>
-              <w:instrText xml:space="preserve"> PAGEREF _Toc503946265 \h </w:instrText>
+              <w:instrText xml:space="preserve"> PAGEREF _Toc504396851 \h </w:instrText>
             </w:r>
             <w:r>
               <w:rPr>
@@ -1101,7 +1063,7 @@
               <w:lang w:val="de-DE" w:eastAsia="de-DE"/>
             </w:rPr>
           </w:pPr>
-          <w:hyperlink w:anchor="_Toc503946266" w:history="1">
+          <w:hyperlink w:anchor="_Toc504396852" w:history="1">
             <w:r>
               <w:rPr>
                 <w:rStyle w:val="Hyperlink"/>
@@ -1136,7 +1098,7 @@
               <w:rPr>
                 <w:webHidden/>
               </w:rPr>
-              <w:instrText xml:space="preserve"> PAGEREF _Toc503946266 \h </w:instrText>
+              <w:instrText xml:space="preserve"> PAGEREF _Toc504396852 \h </w:instrText>
             </w:r>
             <w:r>
               <w:rPr>
@@ -1170,7 +1132,7 @@
               <w:lang w:val="de-DE" w:eastAsia="de-DE"/>
             </w:rPr>
           </w:pPr>
-          <w:hyperlink w:anchor="_Toc503946267" w:history="1">
+          <w:hyperlink w:anchor="_Toc504396853" w:history="1">
             <w:r>
               <w:rPr>
                 <w:rStyle w:val="Hyperlink"/>
@@ -1205,7 +1167,7 @@
               <w:rPr>
                 <w:webHidden/>
               </w:rPr>
-              <w:instrText xml:space="preserve"> PAGEREF _Toc503946267 \h </w:instrText>
+              <w:instrText xml:space="preserve"> PAGEREF _Toc504396853 \h </w:instrText>
             </w:r>
             <w:r>
               <w:rPr>
@@ -1239,7 +1201,7 @@
               <w:lang w:val="de-DE" w:eastAsia="de-DE"/>
             </w:rPr>
           </w:pPr>
-          <w:hyperlink w:anchor="_Toc503946268" w:history="1">
+          <w:hyperlink w:anchor="_Toc504396854" w:history="1">
             <w:r>
               <w:rPr>
                 <w:rStyle w:val="Hyperlink"/>
@@ -1274,7 +1236,7 @@
               <w:rPr>
                 <w:webHidden/>
               </w:rPr>
-              <w:instrText xml:space="preserve"> PAGEREF _Toc503946268 \h </w:instrText>
+              <w:instrText xml:space="preserve"> PAGEREF _Toc504396854 \h </w:instrText>
             </w:r>
             <w:r>
               <w:rPr>
@@ -1308,7 +1270,7 @@
               <w:lang w:val="de-DE" w:eastAsia="de-DE"/>
             </w:rPr>
           </w:pPr>
-          <w:hyperlink w:anchor="_Toc503946269" w:history="1">
+          <w:hyperlink w:anchor="_Toc504396855" w:history="1">
             <w:r>
               <w:rPr>
                 <w:rStyle w:val="Hyperlink"/>
@@ -1343,7 +1305,7 @@
               <w:rPr>
                 <w:webHidden/>
               </w:rPr>
-              <w:instrText xml:space="preserve"> PAGEREF _Toc503946269 \h </w:instrText>
+              <w:instrText xml:space="preserve"> PAGEREF _Toc504396855 \h </w:instrText>
             </w:r>
             <w:r>
               <w:rPr>
@@ -1377,7 +1339,7 @@
               <w:lang w:val="de-DE" w:eastAsia="de-DE"/>
             </w:rPr>
           </w:pPr>
-          <w:hyperlink w:anchor="_Toc503946270" w:history="1">
+          <w:hyperlink w:anchor="_Toc504396856" w:history="1">
             <w:r>
               <w:rPr>
                 <w:rStyle w:val="Hyperlink"/>
@@ -1412,7 +1374,7 @@
               <w:rPr>
                 <w:webHidden/>
               </w:rPr>
-              <w:instrText xml:space="preserve"> PAGEREF _Toc503946270 \h </w:instrText>
+              <w:instrText xml:space="preserve"> PAGEREF _Toc504396856 \h </w:instrText>
             </w:r>
             <w:r>
               <w:rPr>
@@ -1446,7 +1408,7 @@
               <w:lang w:val="de-DE" w:eastAsia="de-DE"/>
             </w:rPr>
           </w:pPr>
-          <w:hyperlink w:anchor="_Toc503946271" w:history="1">
+          <w:hyperlink w:anchor="_Toc504396857" w:history="1">
             <w:r>
               <w:rPr>
                 <w:rStyle w:val="Hyperlink"/>
@@ -1481,7 +1443,7 @@
               <w:rPr>
                 <w:webHidden/>
               </w:rPr>
-              <w:instrText xml:space="preserve"> PAGEREF _Toc503946271 \h </w:instrText>
+              <w:instrText xml:space="preserve"> PAGEREF _Toc504396857 \h </w:instrText>
             </w:r>
             <w:r>
               <w:rPr>
@@ -1515,7 +1477,7 @@
               <w:lang w:val="de-DE" w:eastAsia="de-DE"/>
             </w:rPr>
           </w:pPr>
-          <w:hyperlink w:anchor="_Toc503946272" w:history="1">
+          <w:hyperlink w:anchor="_Toc504396858" w:history="1">
             <w:r>
               <w:rPr>
                 <w:rStyle w:val="Hyperlink"/>
@@ -1550,7 +1512,7 @@
               <w:rPr>
                 <w:webHidden/>
               </w:rPr>
-              <w:instrText xml:space="preserve"> PAGEREF _Toc503946272 \h </w:instrText>
+              <w:instrText xml:space="preserve"> PAGEREF _Toc504396858 \h </w:instrText>
             </w:r>
             <w:r>
               <w:rPr>
@@ -1584,7 +1546,7 @@
               <w:lang w:val="de-DE" w:eastAsia="de-DE"/>
             </w:rPr>
           </w:pPr>
-          <w:hyperlink w:anchor="_Toc503946273" w:history="1">
+          <w:hyperlink w:anchor="_Toc504396859" w:history="1">
             <w:r>
               <w:rPr>
                 <w:rStyle w:val="Hyperlink"/>
@@ -1619,7 +1581,7 @@
               <w:rPr>
                 <w:webHidden/>
               </w:rPr>
-              <w:instrText xml:space="preserve"> PAGEREF _Toc503946273 \h </w:instrText>
+              <w:instrText xml:space="preserve"> PAGEREF _Toc504396859 \h </w:instrText>
             </w:r>
             <w:r>
               <w:rPr>
@@ -1653,7 +1615,7 @@
               <w:lang w:val="de-DE" w:eastAsia="de-DE"/>
             </w:rPr>
           </w:pPr>
-          <w:hyperlink w:anchor="_Toc503946274" w:history="1">
+          <w:hyperlink w:anchor="_Toc504396860" w:history="1">
             <w:r>
               <w:rPr>
                 <w:rStyle w:val="Hyperlink"/>
@@ -1688,7 +1650,7 @@
               <w:rPr>
                 <w:webHidden/>
               </w:rPr>
-              <w:instrText xml:space="preserve"> PAGEREF _Toc503946274 \h </w:instrText>
+              <w:instrText xml:space="preserve"> PAGEREF _Toc504396860 \h </w:instrText>
             </w:r>
             <w:r>
               <w:rPr>
@@ -1722,7 +1684,7 @@
               <w:lang w:val="de-DE" w:eastAsia="de-DE"/>
             </w:rPr>
           </w:pPr>
-          <w:hyperlink w:anchor="_Toc503946275" w:history="1">
+          <w:hyperlink w:anchor="_Toc504396861" w:history="1">
             <w:r>
               <w:rPr>
                 <w:rStyle w:val="Hyperlink"/>
@@ -1757,7 +1719,7 @@
               <w:rPr>
                 <w:webHidden/>
               </w:rPr>
-              <w:instrText xml:space="preserve"> PAGEREF _Toc503946275 \h </w:instrText>
+              <w:instrText xml:space="preserve"> PAGEREF _Toc504396861 \h </w:instrText>
             </w:r>
             <w:r>
               <w:rPr>
@@ -1791,7 +1753,7 @@
               <w:lang w:val="de-DE" w:eastAsia="de-DE"/>
             </w:rPr>
           </w:pPr>
-          <w:hyperlink w:anchor="_Toc503946276" w:history="1">
+          <w:hyperlink w:anchor="_Toc504396862" w:history="1">
             <w:r>
               <w:rPr>
                 <w:rStyle w:val="Hyperlink"/>
@@ -1808,7 +1770,7 @@
               <w:rPr>
                 <w:rStyle w:val="Hyperlink"/>
               </w:rPr>
-              <w:t>Release History</w:t>
+              <w:t>Reease History</w:t>
             </w:r>
             <w:r>
               <w:rPr>
@@ -1826,7 +1788,7 @@
               <w:rPr>
                 <w:webHidden/>
               </w:rPr>
-              <w:instrText xml:space="preserve"> PAGEREF _Toc503946276 \h </w:instrText>
+              <w:instrText xml:space="preserve"> PAGEREF _Toc504396862 \h </w:instrText>
             </w:r>
             <w:r>
               <w:rPr>
@@ -1964,12 +1926,12 @@
       <w:pPr>
         <w:pStyle w:val="berschrift1"/>
       </w:pPr>
-      <w:bookmarkStart w:id="4" w:name="_Toc503946254"/>
+      <w:bookmarkStart w:id="3" w:name="_Toc504396840"/>
       <w:bookmarkEnd w:id="2"/>
       <w:r>
         <w:t>Summary</w:t>
       </w:r>
-      <w:bookmarkEnd w:id="4"/>
+      <w:bookmarkEnd w:id="3"/>
     </w:p>
     <w:p>
       <w:pPr>
@@ -1986,7 +1948,74 @@
       </w:r>
       <w:proofErr w:type="spellEnd"/>
       <w:r>
-        <w:t xml:space="preserve"> is a fraud solution that for this cartridge implementation will be integrated into </w:t>
+        <w:t xml:space="preserve"> is a fraud solution </w:t>
+      </w:r>
+      <w:r>
+        <w:rPr>
+          <w:rFonts w:eastAsia="Times New Roman" w:cs="Times New Roman"/>
+          <w:shd w:val="clear" w:color="auto" w:fill="FFFFFF"/>
+        </w:rPr>
+        <w:t xml:space="preserve">that provides </w:t>
+      </w:r>
+      <w:r>
+        <w:rPr>
+          <w:rFonts w:eastAsia="Times New Roman" w:cs="Times New Roman"/>
+          <w:shd w:val="clear" w:color="auto" w:fill="FFFFFF"/>
+        </w:rPr>
+        <w:t xml:space="preserve">a financial guarantee, allowing businesses to increase </w:t>
+      </w:r>
+      <w:proofErr w:type="gramStart"/>
+      <w:r>
+        <w:rPr>
+          <w:rFonts w:eastAsia="Times New Roman" w:cs="Times New Roman"/>
+          <w:shd w:val="clear" w:color="auto" w:fill="FFFFFF"/>
+        </w:rPr>
+        <w:t xml:space="preserve">sales </w:t>
+      </w:r>
+      <w:r>
+        <w:rPr>
+          <w:rFonts w:eastAsia="Times New Roman" w:cs="Times New Roman"/>
+          <w:shd w:val="clear" w:color="auto" w:fill="FFFFFF"/>
+        </w:rPr>
+        <w:t xml:space="preserve"> </w:t>
+      </w:r>
+      <w:r>
+        <w:rPr>
+          <w:rFonts w:eastAsia="Times New Roman" w:cs="Times New Roman"/>
+          <w:shd w:val="clear" w:color="auto" w:fill="FFFFFF"/>
+        </w:rPr>
+        <w:t>while</w:t>
+      </w:r>
+      <w:proofErr w:type="gramEnd"/>
+      <w:r>
+        <w:rPr>
+          <w:rFonts w:eastAsia="Times New Roman" w:cs="Times New Roman"/>
+          <w:shd w:val="clear" w:color="auto" w:fill="FFFFFF"/>
+        </w:rPr>
+        <w:t xml:space="preserve"> reducing fraud losses.</w:t>
+      </w:r>
+      <w:r>
+        <w:rPr>
+          <w:rFonts w:eastAsia="Times New Roman" w:cs="Times New Roman"/>
+        </w:rPr>
+        <w:t xml:space="preserve"> The </w:t>
+      </w:r>
+      <w:proofErr w:type="spellStart"/>
+      <w:r>
+        <w:rPr>
+          <w:rFonts w:eastAsia="Times New Roman" w:cs="Times New Roman"/>
+        </w:rPr>
+        <w:t>Signifyd</w:t>
+      </w:r>
+      <w:proofErr w:type="spellEnd"/>
+      <w:r>
+        <w:rPr>
+          <w:rFonts w:eastAsia="Times New Roman" w:cs="Times New Roman"/>
+        </w:rPr>
+        <w:t xml:space="preserve"> </w:t>
+      </w:r>
+      <w:r>
+        <w:t xml:space="preserve">cartridge will be integrated into </w:t>
       </w:r>
       <w:r>
         <w:rPr>
@@ -1999,27 +2028,106 @@
         <w:t xml:space="preserve"> </w:t>
       </w:r>
       <w:r>
-        <w:t xml:space="preserve">using the following two primary API integration points. </w:t>
+        <w:t>using two primary API integration points</w:t>
+      </w:r>
+      <w:r>
+        <w:t xml:space="preserve">: </w:t>
       </w:r>
       <w:proofErr w:type="spellStart"/>
       <w:r>
+        <w:t>Signifyd’s</w:t>
+      </w:r>
+      <w:proofErr w:type="spellEnd"/>
+      <w:r>
+        <w:t xml:space="preserve"> </w:t>
+      </w:r>
+      <w:hyperlink r:id="rId15" w:anchor="/reference/cases/create-a-case/create-case" w:history="1">
+        <w:r>
+          <w:rPr>
+            <w:rStyle w:val="Hyperlink"/>
+          </w:rPr>
+          <w:t>Create Case</w:t>
+        </w:r>
+        <w:r>
+          <w:rPr>
+            <w:rStyle w:val="Hyperlink"/>
+          </w:rPr>
+          <w:t xml:space="preserve"> API</w:t>
+        </w:r>
+      </w:hyperlink>
+      <w:r>
+        <w:t xml:space="preserve"> and an </w:t>
+      </w:r>
+      <w:hyperlink r:id="rId16" w:anchor="/reference/webhooks" w:history="1">
+        <w:r>
+          <w:rPr>
+            <w:rStyle w:val="Hyperlink"/>
+          </w:rPr>
+          <w:t>HTTP callback</w:t>
+        </w:r>
+      </w:hyperlink>
+      <w:r>
+        <w:t xml:space="preserve"> (</w:t>
+      </w:r>
+      <w:proofErr w:type="spellStart"/>
+      <w:r>
+        <w:t>webhook</w:t>
+      </w:r>
+      <w:proofErr w:type="spellEnd"/>
+      <w:r>
+        <w:t xml:space="preserve">). The Case Create API is used to pass order and transaction details to </w:t>
+      </w:r>
+      <w:proofErr w:type="spellStart"/>
+      <w:r>
         <w:t>Signifyd</w:t>
       </w:r>
       <w:proofErr w:type="spellEnd"/>
       <w:r>
-        <w:t xml:space="preserve"> (Create Case) does not </w:t>
-      </w:r>
-      <w:r>
-        <w:t>immediately (</w:t>
-      </w:r>
-      <w:r>
-        <w:t>asynchronous) return a fraud approval or disapproval but rather relies on the callback response to provide this answer. </w:t>
-      </w:r>
-    </w:p>
-    <w:p>
-      <w:pPr>
-        <w:ind w:left="360"/>
-      </w:pPr>
+        <w:t xml:space="preserve"> for fraud review</w:t>
+      </w:r>
+      <w:r>
+        <w:t xml:space="preserve">. </w:t>
+      </w:r>
+      <w:proofErr w:type="spellStart"/>
+      <w:r>
+        <w:t>Signifyd</w:t>
+      </w:r>
+      <w:proofErr w:type="spellEnd"/>
+      <w:r>
+        <w:t xml:space="preserve"> decisions are returned asynchronously, so an HTTP </w:t>
+      </w:r>
+      <w:r>
+        <w:t xml:space="preserve">callback </w:t>
+      </w:r>
+      <w:r>
+        <w:t>(</w:t>
+      </w:r>
+      <w:proofErr w:type="spellStart"/>
+      <w:r>
+        <w:t>webhook</w:t>
+      </w:r>
+      <w:proofErr w:type="spellEnd"/>
+      <w:r>
+        <w:t>)</w:t>
+      </w:r>
+      <w:r>
+        <w:t xml:space="preserve"> is used to </w:t>
+      </w:r>
+      <w:r>
+        <w:t xml:space="preserve">return </w:t>
+      </w:r>
+      <w:r>
+        <w:t>their</w:t>
+      </w:r>
+      <w:r>
+        <w:t xml:space="preserve"> </w:t>
+      </w:r>
+      <w:r>
+        <w:t>guarantee decision</w:t>
+      </w:r>
+      <w:r>
+        <w:t>. </w:t>
+      </w:r>
     </w:p>
     <w:p>
       <w:pPr>
@@ -2040,7 +2148,10 @@
         <w:t>.</w:t>
       </w:r>
       <w:r>
-        <w:t xml:space="preserve"> The first is calling the </w:t>
+        <w:t xml:space="preserve"> </w:t>
+      </w:r>
+      <w:r>
+        <w:t xml:space="preserve">The </w:t>
       </w:r>
       <w:proofErr w:type="spellStart"/>
       <w:r>
@@ -2048,7 +2159,19 @@
       </w:r>
       <w:proofErr w:type="spellEnd"/>
       <w:r>
-        <w:t xml:space="preserve"> Create Case rest API after the </w:t>
+        <w:t xml:space="preserve"> Create Case </w:t>
+      </w:r>
+      <w:r>
+        <w:t xml:space="preserve">REST </w:t>
+      </w:r>
+      <w:r>
+        <w:t xml:space="preserve">API </w:t>
+      </w:r>
+      <w:r>
+        <w:t xml:space="preserve">is called </w:t>
+      </w:r>
+      <w:r>
+        <w:t xml:space="preserve">after the </w:t>
       </w:r>
       <w:r>
         <w:rPr>
@@ -2093,7 +2216,7 @@
         <w:t>a</w:t>
       </w:r>
       <w:r>
-        <w:t xml:space="preserve"> publicly accessible URL that will be used as the callback/web-hook endpoint. This endpoint will be called when certain actions within </w:t>
+        <w:t xml:space="preserve"> publicly accessible URL that will be used as the callback/web-hook endpoint. This endpoint will be called when </w:t>
       </w:r>
       <w:proofErr w:type="spellStart"/>
       <w:r>
@@ -2107,27 +2230,69 @@
       </w:r>
       <w:proofErr w:type="spellEnd"/>
       <w:r>
-        <w:t xml:space="preserve"> happen such as when an updated to the Case is made or the final fraud decision is made. </w:t>
-      </w:r>
-      <w:r>
-        <w:t xml:space="preserve"> This triggers and update to the order in </w:t>
+        <w:t xml:space="preserve"> </w:t>
+      </w:r>
+      <w:r>
+        <w:t xml:space="preserve">has completed </w:t>
+      </w:r>
+      <w:proofErr w:type="spellStart"/>
+      <w:proofErr w:type="gramStart"/>
+      <w:r>
+        <w:t>it’s</w:t>
+      </w:r>
+      <w:proofErr w:type="spellEnd"/>
+      <w:proofErr w:type="gramEnd"/>
+      <w:r>
+        <w:t xml:space="preserve"> </w:t>
+      </w:r>
+      <w:r>
+        <w:t xml:space="preserve">fraud </w:t>
+      </w:r>
+      <w:r>
+        <w:t xml:space="preserve">assessment </w:t>
+      </w:r>
+      <w:r>
+        <w:t xml:space="preserve">and a </w:t>
+      </w:r>
+      <w:r>
+        <w:t>decision is made</w:t>
+      </w:r>
+      <w:r>
+        <w:t xml:space="preserve"> to either </w:t>
+      </w:r>
+      <w:r>
+        <w:t>approve or decline</w:t>
+      </w:r>
+      <w:r>
+        <w:t xml:space="preserve"> the order for financial guarantee</w:t>
+      </w:r>
+      <w:r>
+        <w:t xml:space="preserve">. </w:t>
+      </w:r>
+      <w:r>
+        <w:t xml:space="preserve"> This triggers an update to the order in </w:t>
       </w:r>
       <w:r>
         <w:t>SFCC</w:t>
       </w:r>
       <w:r>
-        <w:t xml:space="preserve"> and could also indicate that the order is ready to </w:t>
+        <w:t xml:space="preserve"> and could also indicate that the order is ready to export</w:t>
+      </w:r>
+      <w:r>
+        <w:t xml:space="preserve"> </w:t>
+      </w:r>
+      <w:r>
+        <w:t xml:space="preserve">(depending on </w:t>
       </w:r>
       <w:proofErr w:type="gramStart"/>
       <w:r>
-        <w:t>export(</w:t>
+        <w:t>settings )</w:t>
       </w:r>
       <w:proofErr w:type="gramEnd"/>
       <w:r>
-        <w:t>depending on settings ).</w:t>
-      </w:r>
-    </w:p>
-    <w:p/>
+        <w:t>.</w:t>
+      </w:r>
+    </w:p>
     <w:p>
       <w:pPr>
         <w:widowControl w:val="0"/>
@@ -2464,12 +2629,11 @@
       <w:pPr>
         <w:pStyle w:val="berschrift1"/>
       </w:pPr>
-      <w:bookmarkStart w:id="5" w:name="_Toc503946255"/>
-      <w:r>
-        <w:lastRenderedPageBreak/>
+      <w:bookmarkStart w:id="4" w:name="_Toc504396841"/>
+      <w:r>
         <w:t>Components</w:t>
       </w:r>
-      <w:bookmarkEnd w:id="5"/>
+      <w:bookmarkEnd w:id="4"/>
     </w:p>
     <w:p>
       <w:pPr>
@@ -3123,9 +3287,9 @@
           <w:szCs w:val="24"/>
         </w:rPr>
       </w:pPr>
-      <w:bookmarkStart w:id="6" w:name="_Component_Functional_Overview"/>
-      <w:bookmarkStart w:id="7" w:name="_Toc78862411"/>
-      <w:bookmarkEnd w:id="6"/>
+      <w:bookmarkStart w:id="5" w:name="_Component_Functional_Overview"/>
+      <w:bookmarkStart w:id="6" w:name="_Toc78862411"/>
+      <w:bookmarkEnd w:id="5"/>
       <w:r>
         <w:br w:type="page"/>
       </w:r>
@@ -3134,41 +3298,41 @@
       <w:pPr>
         <w:pStyle w:val="berschrift1"/>
       </w:pPr>
-      <w:bookmarkStart w:id="8" w:name="_Toc503946256"/>
+      <w:bookmarkStart w:id="7" w:name="_Toc504396842"/>
       <w:r>
         <w:lastRenderedPageBreak/>
         <w:t>Component Overview</w:t>
       </w:r>
+      <w:bookmarkEnd w:id="7"/>
+    </w:p>
+    <w:p>
+      <w:pPr>
+        <w:pStyle w:val="berschrift2"/>
+      </w:pPr>
+      <w:bookmarkStart w:id="8" w:name="_Toc504396843"/>
+      <w:r>
+        <w:t>Functional Overview</w:t>
+      </w:r>
+      <w:r>
+        <w:t xml:space="preserve"> &amp; </w:t>
+      </w:r>
+      <w:r>
+        <w:t>I</w:t>
+      </w:r>
+      <w:r>
+        <w:t>ntegration</w:t>
+      </w:r>
+      <w:r>
+        <w:t xml:space="preserve"> Guide</w:t>
+      </w:r>
       <w:bookmarkEnd w:id="8"/>
-    </w:p>
-    <w:p>
-      <w:pPr>
-        <w:pStyle w:val="berschrift2"/>
-      </w:pPr>
-      <w:bookmarkStart w:id="9" w:name="_Toc503946257"/>
-      <w:r>
-        <w:t>Functional Overview</w:t>
-      </w:r>
-      <w:r>
-        <w:t xml:space="preserve"> &amp; </w:t>
-      </w:r>
-      <w:r>
-        <w:t>I</w:t>
-      </w:r>
-      <w:r>
-        <w:t>ntegration</w:t>
-      </w:r>
-      <w:r>
-        <w:t xml:space="preserve"> Guide</w:t>
-      </w:r>
-      <w:bookmarkEnd w:id="9"/>
     </w:p>
     <w:p>
       <w:pPr>
         <w:pStyle w:val="berschrift3"/>
         <w:ind w:left="1890"/>
       </w:pPr>
-      <w:bookmarkStart w:id="10" w:name="_Toc503946258"/>
+      <w:bookmarkStart w:id="9" w:name="_Toc504396844"/>
       <w:r>
         <w:t>Setup</w:t>
       </w:r>
@@ -3178,7 +3342,7 @@
       <w:r>
         <w:t>to the Site Preference</w:t>
       </w:r>
-      <w:bookmarkEnd w:id="10"/>
+      <w:bookmarkEnd w:id="9"/>
     </w:p>
     <w:p>
       <w:pPr>
@@ -3306,21 +3470,7 @@
           <w:rFonts w:cs="Trebuchet MS"/>
           <w:color w:val="00000A"/>
         </w:rPr>
-        <w:t xml:space="preserve"> </w:t>
-      </w:r>
-      <w:r>
-        <w:rPr>
-          <w:rFonts w:cs="Trebuchet MS"/>
-          <w:color w:val="00000A"/>
-        </w:rPr>
-        <w:br/>
-      </w:r>
-      <w:r>
-        <w:rPr>
-          <w:rFonts w:cs="Trebuchet MS"/>
-          <w:color w:val="00000A"/>
-        </w:rPr>
-        <w:t xml:space="preserve">You may need to make changes to this </w:t>
+        <w:t xml:space="preserve"> You may need to make changes to this </w:t>
       </w:r>
       <w:proofErr w:type="gramStart"/>
       <w:r>
@@ -3395,7 +3545,7 @@
                     </pic:cNvPicPr>
                   </pic:nvPicPr>
                   <pic:blipFill>
-                    <a:blip r:embed="rId15">
+                    <a:blip r:embed="rId17">
                       <a:extLst>
                         <a:ext uri="{28A0092B-C50C-407E-A947-70E740481C1C}">
                           <a14:useLocalDpi xmlns:a14="http://schemas.microsoft.com/office/drawing/2010/main" val="0"/>
@@ -3467,7 +3617,7 @@
                     </pic:cNvPicPr>
                   </pic:nvPicPr>
                   <pic:blipFill>
-                    <a:blip r:embed="rId16">
+                    <a:blip r:embed="rId18">
                       <a:extLst>
                         <a:ext uri="{28A0092B-C50C-407E-A947-70E740481C1C}">
                           <a14:useLocalDpi xmlns:a14="http://schemas.microsoft.com/office/drawing/2010/main" val="0"/>
@@ -3557,7 +3707,7 @@
         </w:tabs>
         <w:ind w:left="630" w:firstLine="0"/>
       </w:pPr>
-      <w:bookmarkStart w:id="11" w:name="_Toc503946259"/>
+      <w:bookmarkStart w:id="10" w:name="_Toc504396845"/>
       <w:r>
         <w:lastRenderedPageBreak/>
         <w:t xml:space="preserve">Setup </w:t>
@@ -3568,7 +3718,7 @@
       <w:r>
         <w:t>clipse</w:t>
       </w:r>
-      <w:bookmarkEnd w:id="11"/>
+      <w:bookmarkEnd w:id="10"/>
     </w:p>
     <w:p>
       <w:pPr>
@@ -3852,7 +4002,7 @@
                     </pic:cNvPicPr>
                   </pic:nvPicPr>
                   <pic:blipFill>
-                    <a:blip r:embed="rId17">
+                    <a:blip r:embed="rId19">
                       <a:extLst>
                         <a:ext uri="{28A0092B-C50C-407E-A947-70E740481C1C}">
                           <a14:useLocalDpi xmlns:a14="http://schemas.microsoft.com/office/drawing/2010/main" val="0"/>
@@ -3949,7 +4099,7 @@
                     </pic:cNvPicPr>
                   </pic:nvPicPr>
                   <pic:blipFill>
-                    <a:blip r:embed="rId18">
+                    <a:blip r:embed="rId20">
                       <a:extLst>
                         <a:ext uri="{28A0092B-C50C-407E-A947-70E740481C1C}">
                           <a14:useLocalDpi xmlns:a14="http://schemas.microsoft.com/office/drawing/2010/main" val="0"/>
@@ -4181,8 +4331,15 @@
       <w:r>
         <w:rPr>
           <w:rFonts w:cs="Wingdings"/>
-        </w:rPr>
-        <w:t>w-&gt;</w:t>
+          <w:b/>
+        </w:rPr>
+        <w:t>w</w:t>
+      </w:r>
+      <w:r>
+        <w:rPr>
+          <w:rFonts w:cs="Wingdings"/>
+        </w:rPr>
+        <w:t>-&gt;</w:t>
       </w:r>
       <w:r>
         <w:rPr>
@@ -4541,7 +4698,7 @@
                     </pic:cNvPicPr>
                   </pic:nvPicPr>
                   <pic:blipFill>
-                    <a:blip r:embed="rId19">
+                    <a:blip r:embed="rId21">
                       <a:extLst>
                         <a:ext uri="{28A0092B-C50C-407E-A947-70E740481C1C}">
                           <a14:useLocalDpi xmlns:a14="http://schemas.microsoft.com/office/drawing/2010/main" val="0"/>
@@ -4747,8 +4904,15 @@
       <w:r>
         <w:rPr>
           <w:rFonts w:cs="Wingdings"/>
-        </w:rPr>
-        <w:t>e-&gt;</w:t>
+          <w:b/>
+        </w:rPr>
+        <w:t>e</w:t>
+      </w:r>
+      <w:r>
+        <w:rPr>
+          <w:rFonts w:cs="Wingdings"/>
+        </w:rPr>
+        <w:t>-&gt;</w:t>
       </w:r>
       <w:r>
         <w:rPr>
@@ -4846,21 +5010,25 @@
         <w:rPr>
           <w:rFonts w:cs="Book Antiqua"/>
         </w:rPr>
-        <w:t xml:space="preserve">option. If you have an SVN server, you could </w:t>
-      </w:r>
-      <w:proofErr w:type="gramStart"/>
+        <w:t xml:space="preserve">option. If you have an SVN server, you </w:t>
+      </w:r>
       <w:r>
         <w:rPr>
           <w:rFonts w:cs="Book Antiqua"/>
         </w:rPr>
-        <w:t>projects</w:t>
-      </w:r>
-      <w:proofErr w:type="gramEnd"/>
+        <w:t>can import</w:t>
+      </w:r>
       <w:r>
         <w:rPr>
           <w:rFonts w:cs="Book Antiqua"/>
         </w:rPr>
-        <w:t xml:space="preserve"> directly from a repository, which is the most common way to obtain cartridges when you are working on a project.</w:t>
+        <w:t xml:space="preserve"> </w:t>
+      </w:r>
+      <w:r>
+        <w:rPr>
+          <w:rFonts w:cs="Book Antiqua"/>
+        </w:rPr>
+        <w:t>projects directly from a repository, which is the most common way to obtain cartridges when you are working on a project.</w:t>
       </w:r>
     </w:p>
     <w:p>
@@ -4908,7 +5076,7 @@
                     </pic:cNvPicPr>
                   </pic:nvPicPr>
                   <pic:blipFill>
-                    <a:blip r:embed="rId20">
+                    <a:blip r:embed="rId22">
                       <a:extLst>
                         <a:ext uri="{28A0092B-C50C-407E-A947-70E740481C1C}">
                           <a14:useLocalDpi xmlns:a14="http://schemas.microsoft.com/office/drawing/2010/main" val="0"/>
@@ -5045,7 +5213,7 @@
                     </pic:cNvPicPr>
                   </pic:nvPicPr>
                   <pic:blipFill>
-                    <a:blip r:embed="rId21">
+                    <a:blip r:embed="rId23">
                       <a:extLst>
                         <a:ext uri="{28A0092B-C50C-407E-A947-70E740481C1C}">
                           <a14:useLocalDpi xmlns:a14="http://schemas.microsoft.com/office/drawing/2010/main" val="0"/>
@@ -5272,7 +5440,7 @@
                     </pic:cNvPicPr>
                   </pic:nvPicPr>
                   <pic:blipFill>
-                    <a:blip r:embed="rId22">
+                    <a:blip r:embed="rId24">
                       <a:extLst>
                         <a:ext uri="{28A0092B-C50C-407E-A947-70E740481C1C}">
                           <a14:useLocalDpi xmlns:a14="http://schemas.microsoft.com/office/drawing/2010/main" val="0"/>
@@ -5319,16 +5487,28 @@
         <w:autoSpaceDN w:val="0"/>
         <w:adjustRightInd w:val="0"/>
         <w:spacing w:after="266" w:line="240" w:lineRule="auto"/>
-        <w:ind w:left="940" w:hanging="720"/>
+        <w:ind w:left="648" w:hanging="432"/>
+        <w:rPr>
+          <w:rFonts w:cs="Times"/>
+        </w:rPr>
+      </w:pPr>
+      <w:r>
         <w:rPr>
           <w:rFonts w:cs="Book Antiqua"/>
         </w:rPr>
-      </w:pPr>
+        <w:t>The next dialog allows you to select the specific cartridges you want uploaded to your server</w:t>
+      </w:r>
       <w:r>
         <w:rPr>
           <w:rFonts w:cs="Book Antiqua"/>
         </w:rPr>
-        <w:t xml:space="preserve">The next dialog allows you to select the specific cartridges you want uploaded to your server connection. Click </w:t>
+        <w:t xml:space="preserve"> </w:t>
+      </w:r>
+      <w:r>
+        <w:rPr>
+          <w:rFonts w:cs="Book Antiqua"/>
+        </w:rPr>
+        <w:t xml:space="preserve">connection. Click </w:t>
       </w:r>
       <w:r>
         <w:rPr>
@@ -5337,25 +5517,6 @@
           <w:bCs/>
         </w:rPr>
         <w:t xml:space="preserve">Select All. </w:t>
-      </w:r>
-    </w:p>
-    <w:p>
-      <w:pPr>
-        <w:widowControl w:val="0"/>
-        <w:autoSpaceDE w:val="0"/>
-        <w:autoSpaceDN w:val="0"/>
-        <w:adjustRightInd w:val="0"/>
-        <w:spacing w:after="0" w:line="240" w:lineRule="auto"/>
-        <w:ind w:left="720"/>
-        <w:rPr>
-          <w:rFonts w:cs="Times"/>
-        </w:rPr>
-      </w:pPr>
-      <w:r>
-        <w:rPr>
-          <w:rFonts w:cs="Times"/>
-        </w:rPr>
-        <w:t xml:space="preserve"> </w:t>
       </w:r>
     </w:p>
     <w:p>
@@ -5499,7 +5660,7 @@
                     </pic:cNvPicPr>
                   </pic:nvPicPr>
                   <pic:blipFill>
-                    <a:blip r:embed="rId23">
+                    <a:blip r:embed="rId25">
                       <a:extLst>
                         <a:ext uri="{28A0092B-C50C-407E-A947-70E740481C1C}">
                           <a14:useLocalDpi xmlns:a14="http://schemas.microsoft.com/office/drawing/2010/main" val="0"/>
@@ -5564,6 +5725,12 @@
         </w:rPr>
         <w:t xml:space="preserve">Properties: </w:t>
       </w:r>
+      <w:r>
+        <w:rPr>
+          <w:rFonts w:cs="Times"/>
+        </w:rPr>
+        <w:br/>
+      </w:r>
     </w:p>
     <w:p>
       <w:pPr>
@@ -5600,7 +5767,7 @@
                     </pic:cNvPicPr>
                   </pic:nvPicPr>
                   <pic:blipFill>
-                    <a:blip r:embed="rId24">
+                    <a:blip r:embed="rId26">
                       <a:extLst>
                         <a:ext uri="{28A0092B-C50C-407E-A947-70E740481C1C}">
                           <a14:useLocalDpi xmlns:a14="http://schemas.microsoft.com/office/drawing/2010/main" val="0"/>
@@ -5637,6 +5804,14 @@
         </w:rPr>
         <w:t xml:space="preserve">  </w:t>
       </w:r>
+      <w:r>
+        <w:rPr>
+          <w:rFonts w:cs="Times"/>
+        </w:rPr>
+        <w:br/>
+      </w:r>
+      <w:bookmarkStart w:id="11" w:name="_GoBack"/>
+      <w:bookmarkEnd w:id="11"/>
     </w:p>
     <w:p>
       <w:pPr>
@@ -5772,7 +5947,7 @@
         <w:pStyle w:val="berschrift3"/>
         <w:ind w:left="630" w:firstLine="0"/>
       </w:pPr>
-      <w:bookmarkStart w:id="12" w:name="_Toc503946260"/>
+      <w:bookmarkStart w:id="12" w:name="_Toc504396846"/>
       <w:r>
         <w:lastRenderedPageBreak/>
         <w:t xml:space="preserve">Setup </w:t>
@@ -5956,7 +6131,7 @@
                     </pic:cNvPicPr>
                   </pic:nvPicPr>
                   <pic:blipFill>
-                    <a:blip r:embed="rId25">
+                    <a:blip r:embed="rId27">
                       <a:extLst>
                         <a:ext uri="{28A0092B-C50C-407E-A947-70E740481C1C}">
                           <a14:useLocalDpi xmlns:a14="http://schemas.microsoft.com/office/drawing/2010/main" val="0"/>
@@ -6090,7 +6265,7 @@
                     </pic:cNvPicPr>
                   </pic:nvPicPr>
                   <pic:blipFill>
-                    <a:blip r:embed="rId26">
+                    <a:blip r:embed="rId28">
                       <a:extLst>
                         <a:ext uri="{28A0092B-C50C-407E-A947-70E740481C1C}">
                           <a14:useLocalDpi xmlns:a14="http://schemas.microsoft.com/office/drawing/2010/main" val="0"/>
@@ -6154,7 +6329,7 @@
                     </pic:cNvPicPr>
                   </pic:nvPicPr>
                   <pic:blipFill>
-                    <a:blip r:embed="rId25">
+                    <a:blip r:embed="rId27">
                       <a:extLst>
                         <a:ext uri="{28A0092B-C50C-407E-A947-70E740481C1C}">
                           <a14:useLocalDpi xmlns:a14="http://schemas.microsoft.com/office/drawing/2010/main" val="0"/>
@@ -6247,7 +6422,7 @@
                     </pic:cNvPicPr>
                   </pic:nvPicPr>
                   <pic:blipFill>
-                    <a:blip r:embed="rId27">
+                    <a:blip r:embed="rId29">
                       <a:extLst>
                         <a:ext uri="{28A0092B-C50C-407E-A947-70E740481C1C}">
                           <a14:useLocalDpi xmlns:a14="http://schemas.microsoft.com/office/drawing/2010/main" val="0"/>
@@ -6366,33 +6541,14 @@
         <w:rPr>
           <w:rFonts w:ascii="Helvetica" w:hAnsi="Helvetica" w:cs="Helvetica"/>
         </w:rPr>
-        <w:t xml:space="preserve"> Settings' attribute group in the site preference section. Merchant Tools </w:t>
+        <w:t xml:space="preserve"> Settings' attribute group in the site preference section. Merchant </w:t>
       </w:r>
       <w:r>
         <w:rPr>
           <w:rFonts w:ascii="Helvetica" w:hAnsi="Helvetica" w:cs="Helvetica"/>
-          <w:color w:val="535353"/>
-        </w:rPr>
-        <w:t xml:space="preserve">&gt; </w:t>
-      </w:r>
-      <w:r>
-        <w:rPr>
-          <w:rFonts w:ascii="Helvetica" w:hAnsi="Helvetica" w:cs="Helvetica"/>
-        </w:rPr>
-        <w:t xml:space="preserve">Site Preferences </w:t>
-      </w:r>
-      <w:r>
-        <w:rPr>
-          <w:rFonts w:ascii="Helvetica" w:hAnsi="Helvetica" w:cs="Helvetica"/>
-          <w:color w:val="535353"/>
-        </w:rPr>
-        <w:t>&gt; Custom Site Preferences</w:t>
-      </w:r>
-      <w:r>
-        <w:rPr>
-          <w:rFonts w:ascii="Helvetica" w:hAnsi="Helvetica" w:cs="Helvetica"/>
-        </w:rPr>
-        <w:t xml:space="preserve">: </w:t>
+          <w:color w:val="000000" w:themeColor="text1"/>
+        </w:rPr>
+        <w:t xml:space="preserve">Tools &gt; Site Preferences &gt; Custom Site Preferences: </w:t>
       </w:r>
     </w:p>
     <w:p>
@@ -6434,7 +6590,7 @@
                     </pic:cNvPicPr>
                   </pic:nvPicPr>
                   <pic:blipFill>
-                    <a:blip r:embed="rId28">
+                    <a:blip r:embed="rId30">
                       <a:extLst>
                         <a:ext uri="{28A0092B-C50C-407E-A947-70E740481C1C}">
                           <a14:useLocalDpi xmlns:a14="http://schemas.microsoft.com/office/drawing/2010/main" val="0"/>
@@ -6475,6 +6631,19 @@
         <w:spacing w:after="240" w:line="260" w:lineRule="atLeast"/>
         <w:ind w:left="630"/>
         <w:rPr>
+          <w:rFonts w:ascii="Helvetica" w:hAnsi="Helvetica" w:cs="Helvetica"/>
+        </w:rPr>
+      </w:pPr>
+    </w:p>
+    <w:p>
+      <w:pPr>
+        <w:widowControl w:val="0"/>
+        <w:autoSpaceDE w:val="0"/>
+        <w:autoSpaceDN w:val="0"/>
+        <w:adjustRightInd w:val="0"/>
+        <w:spacing w:after="240" w:line="260" w:lineRule="atLeast"/>
+        <w:ind w:left="630"/>
+        <w:rPr>
           <w:rFonts w:ascii="Times" w:hAnsi="Times" w:cs="Times"/>
           <w:sz w:val="24"/>
           <w:szCs w:val="24"/>
@@ -6529,16 +6698,13 @@
       </w:pPr>
       <w:r>
         <w:rPr>
-          <w:rFonts w:ascii="Times" w:hAnsi="Times" w:cs="Times"/>
           <w:noProof/>
-          <w:sz w:val="24"/>
-          <w:szCs w:val="24"/>
         </w:rPr>
         <w:drawing>
-          <wp:inline distT="0" distB="0" distL="0" distR="0" wp14:anchorId="498D8774" wp14:editId="46A07A8E">
-            <wp:extent cx="6015073" cy="2702560"/>
-            <wp:effectExtent l="0" t="0" r="5080" b="0"/>
-            <wp:docPr id="5" name="Picture 9"/>
+          <wp:inline distT="0" distB="0" distL="0" distR="0" wp14:anchorId="544DB367" wp14:editId="67455C22">
+            <wp:extent cx="6188710" cy="2990850"/>
+            <wp:effectExtent l="0" t="0" r="2540" b="0"/>
+            <wp:docPr id="12" name="Grafik 12"/>
             <wp:cNvGraphicFramePr>
               <a:graphicFrameLocks xmlns:a="http://schemas.openxmlformats.org/drawingml/2006/main" noChangeAspect="1"/>
             </wp:cNvGraphicFramePr>
@@ -6546,36 +6712,23 @@
               <a:graphicData uri="http://schemas.openxmlformats.org/drawingml/2006/picture">
                 <pic:pic xmlns:pic="http://schemas.openxmlformats.org/drawingml/2006/picture">
                   <pic:nvPicPr>
-                    <pic:cNvPr id="0" name="Picture 9"/>
-                    <pic:cNvPicPr>
-                      <a:picLocks noChangeAspect="1" noChangeArrowheads="1"/>
-                    </pic:cNvPicPr>
+                    <pic:cNvPr id="1" name=""/>
+                    <pic:cNvPicPr/>
                   </pic:nvPicPr>
                   <pic:blipFill>
-                    <a:blip r:embed="rId29">
-                      <a:extLst>
-                        <a:ext uri="{28A0092B-C50C-407E-A947-70E740481C1C}">
-                          <a14:useLocalDpi xmlns:a14="http://schemas.microsoft.com/office/drawing/2010/main" val="0"/>
-                        </a:ext>
-                      </a:extLst>
-                    </a:blip>
-                    <a:srcRect/>
+                    <a:blip r:embed="rId31"/>
                     <a:stretch>
                       <a:fillRect/>
                     </a:stretch>
                   </pic:blipFill>
-                  <pic:spPr bwMode="auto">
+                  <pic:spPr>
                     <a:xfrm>
                       <a:off x="0" y="0"/>
-                      <a:ext cx="6015073" cy="2702560"/>
+                      <a:ext cx="6188710" cy="2990850"/>
                     </a:xfrm>
                     <a:prstGeom prst="rect">
                       <a:avLst/>
                     </a:prstGeom>
-                    <a:noFill/>
-                    <a:ln>
-                      <a:noFill/>
-                    </a:ln>
                   </pic:spPr>
                 </pic:pic>
               </a:graphicData>
@@ -6605,7 +6758,7 @@
         <w:pStyle w:val="berschrift3"/>
         <w:ind w:left="630" w:firstLine="0"/>
       </w:pPr>
-      <w:bookmarkStart w:id="13" w:name="_Toc503946261"/>
+      <w:bookmarkStart w:id="13" w:name="_Toc504396847"/>
       <w:r>
         <w:lastRenderedPageBreak/>
         <w:t>Setup Service Framework Configuration</w:t>
@@ -6952,7 +7105,7 @@
                     </pic:cNvPicPr>
                   </pic:nvPicPr>
                   <pic:blipFill>
-                    <a:blip r:embed="rId30">
+                    <a:blip r:embed="rId32">
                       <a:extLst>
                         <a:ext uri="{28A0092B-C50C-407E-A947-70E740481C1C}">
                           <a14:useLocalDpi xmlns:a14="http://schemas.microsoft.com/office/drawing/2010/main" val="0"/>
@@ -7209,7 +7362,7 @@
                     </pic:cNvPicPr>
                   </pic:nvPicPr>
                   <pic:blipFill>
-                    <a:blip r:embed="rId31">
+                    <a:blip r:embed="rId33">
                       <a:extLst>
                         <a:ext uri="{28A0092B-C50C-407E-A947-70E740481C1C}">
                           <a14:useLocalDpi xmlns:a14="http://schemas.microsoft.com/office/drawing/2010/main" val="0"/>
@@ -7317,7 +7470,14 @@
           <w:rFonts w:cs="Trebuchet MS"/>
           <w:color w:val="00000A"/>
         </w:rPr>
-        <w:t xml:space="preserve"> the credential sets. Making sure to enter the information provided by </w:t>
+        <w:t xml:space="preserve"> the credential sets. </w:t>
+      </w:r>
+      <w:r>
+        <w:rPr>
+          <w:rFonts w:cs="Trebuchet MS"/>
+          <w:color w:val="00000A"/>
+        </w:rPr>
+        <w:t xml:space="preserve">You will receive a test and a production API key from </w:t>
       </w:r>
       <w:proofErr w:type="spellStart"/>
       <w:r>
@@ -7333,6 +7493,29 @@
           <w:rFonts w:cs="Trebuchet MS"/>
           <w:color w:val="00000A"/>
         </w:rPr>
+        <w:t>. Be</w:t>
+      </w:r>
+      <w:r>
+        <w:rPr>
+          <w:rFonts w:cs="Trebuchet MS"/>
+          <w:color w:val="00000A"/>
+        </w:rPr>
+        <w:t xml:space="preserve"> sure to enter the information provided by </w:t>
+      </w:r>
+      <w:proofErr w:type="spellStart"/>
+      <w:r>
+        <w:rPr>
+          <w:rFonts w:cs="Trebuchet MS"/>
+          <w:color w:val="00000A"/>
+        </w:rPr>
+        <w:t>Signifyd</w:t>
+      </w:r>
+      <w:proofErr w:type="spellEnd"/>
+      <w:r>
+        <w:rPr>
+          <w:rFonts w:cs="Trebuchet MS"/>
+          <w:color w:val="00000A"/>
+        </w:rPr>
         <w:t xml:space="preserve"> for your </w:t>
       </w:r>
       <w:proofErr w:type="gramStart"/>
@@ -7344,6 +7527,13 @@
         <w:t>particular implementation</w:t>
       </w:r>
       <w:proofErr w:type="gramEnd"/>
+      <w:r>
+        <w:rPr>
+          <w:rFonts w:cs="Trebuchet MS"/>
+          <w:color w:val="00000A"/>
+        </w:rPr>
+        <w:t xml:space="preserve"> and environment</w:t>
+      </w:r>
       <w:r>
         <w:rPr>
           <w:rFonts w:cs="Trebuchet MS"/>
@@ -7392,7 +7582,7 @@
                     </pic:cNvPicPr>
                   </pic:nvPicPr>
                   <pic:blipFill>
-                    <a:blip r:embed="rId32">
+                    <a:blip r:embed="rId34">
                       <a:extLst>
                         <a:ext uri="{28A0092B-C50C-407E-A947-70E740481C1C}">
                           <a14:useLocalDpi xmlns:a14="http://schemas.microsoft.com/office/drawing/2010/main" val="0"/>
@@ -7446,7 +7636,7 @@
         <w:pStyle w:val="berschrift3"/>
         <w:ind w:left="720" w:firstLine="0"/>
       </w:pPr>
-      <w:bookmarkStart w:id="14" w:name="_Toc503946262"/>
+      <w:bookmarkStart w:id="14" w:name="_Toc504396848"/>
       <w:r>
         <w:t>Setup Job Schedules Configuration</w:t>
       </w:r>
@@ -7722,7 +7912,7 @@
                     </pic:cNvPicPr>
                   </pic:nvPicPr>
                   <pic:blipFill>
-                    <a:blip r:embed="rId30">
+                    <a:blip r:embed="rId32">
                       <a:extLst>
                         <a:ext uri="{28A0092B-C50C-407E-A947-70E740481C1C}">
                           <a14:useLocalDpi xmlns:a14="http://schemas.microsoft.com/office/drawing/2010/main" val="0"/>
@@ -7932,7 +8122,7 @@
                     </pic:cNvPicPr>
                   </pic:nvPicPr>
                   <pic:blipFill>
-                    <a:blip r:embed="rId33">
+                    <a:blip r:embed="rId35">
                       <a:extLst>
                         <a:ext uri="{28A0092B-C50C-407E-A947-70E740481C1C}">
                           <a14:useLocalDpi xmlns:a14="http://schemas.microsoft.com/office/drawing/2010/main" val="0"/>
@@ -7997,7 +8187,10 @@
         <w:t xml:space="preserve"> </w:t>
       </w:r>
       <w:r>
-        <w:t>to enter the Job Schedule configuration. Configure your Job Schedule to run once, daily, or on any desired schedule:</w:t>
+        <w:t>to enter the Job Schedule configuration. Configure your Job Schedule to run once, daily, or on any desired schedule</w:t>
+      </w:r>
+      <w:r>
+        <w:t>. We recommend you schedule your jobs to run at least once a day.</w:t>
       </w:r>
     </w:p>
     <w:p>
@@ -8032,7 +8225,7 @@
                     </pic:cNvPicPr>
                   </pic:nvPicPr>
                   <pic:blipFill>
-                    <a:blip r:embed="rId34">
+                    <a:blip r:embed="rId36">
                       <a:extLst>
                         <a:ext uri="{28A0092B-C50C-407E-A947-70E740481C1C}">
                           <a14:useLocalDpi xmlns:a14="http://schemas.microsoft.com/office/drawing/2010/main" val="0"/>
@@ -8074,7 +8267,7 @@
         <w:pStyle w:val="berschrift3"/>
         <w:ind w:left="720" w:firstLine="0"/>
       </w:pPr>
-      <w:bookmarkStart w:id="15" w:name="_Toc503946263"/>
+      <w:bookmarkStart w:id="15" w:name="_Toc504396849"/>
       <w:r>
         <w:t xml:space="preserve">API </w:t>
       </w:r>
@@ -8753,7 +8946,7 @@
                     </pic:cNvPicPr>
                   </pic:nvPicPr>
                   <pic:blipFill>
-                    <a:blip r:embed="rId35">
+                    <a:blip r:embed="rId37">
                       <a:extLst>
                         <a:ext uri="{28A0092B-C50C-407E-A947-70E740481C1C}">
                           <a14:useLocalDpi xmlns:a14="http://schemas.microsoft.com/office/drawing/2010/main" val="0"/>
@@ -8804,7 +8997,7 @@
         <w:pStyle w:val="berschrift3"/>
         <w:ind w:left="720" w:firstLine="0"/>
       </w:pPr>
-      <w:bookmarkStart w:id="16" w:name="_Toc503946264"/>
+      <w:bookmarkStart w:id="16" w:name="_Toc504396850"/>
       <w:r>
         <w:t>API Integration – Templates</w:t>
       </w:r>
@@ -8857,19 +9050,17 @@
         </w:rPr>
         <w:t xml:space="preserve"> insert the fingerprint </w:t>
       </w:r>
-      <w:proofErr w:type="spellStart"/>
       <w:r>
         <w:rPr>
           <w:rFonts w:ascii="Helvetica" w:hAnsi="Helvetica" w:cs="Helvetica"/>
         </w:rPr>
-        <w:t>javascript</w:t>
-      </w:r>
-      <w:proofErr w:type="spellEnd"/>
+        <w:t>JavaScript</w:t>
+      </w:r>
       <w:r>
         <w:rPr>
           <w:rFonts w:ascii="Helvetica" w:hAnsi="Helvetica" w:cs="Helvetica"/>
         </w:rPr>
-        <w:t xml:space="preserve"> snippet in the HTML &lt;head&gt; element, we have to modify the template </w:t>
+        <w:t xml:space="preserve"> snippet in the HTML &lt;head&gt; element, modify the template </w:t>
       </w:r>
       <w:r>
         <w:rPr>
@@ -9077,7 +9268,7 @@
                     </pic:cNvPicPr>
                   </pic:nvPicPr>
                   <pic:blipFill>
-                    <a:blip r:embed="rId36">
+                    <a:blip r:embed="rId38">
                       <a:extLst>
                         <a:ext uri="{28A0092B-C50C-407E-A947-70E740481C1C}">
                           <a14:useLocalDpi xmlns:a14="http://schemas.microsoft.com/office/drawing/2010/main" val="0"/>
@@ -9116,7 +9307,7 @@
         <w:pStyle w:val="berschrift3"/>
         <w:ind w:left="720" w:firstLine="0"/>
       </w:pPr>
-      <w:bookmarkStart w:id="17" w:name="_Toc503946265"/>
+      <w:bookmarkStart w:id="17" w:name="_Toc504396851"/>
       <w:r>
         <w:lastRenderedPageBreak/>
         <w:t>API Integration - Pipelines</w:t>
@@ -9186,19 +9377,47 @@
         <w:rPr>
           <w:rFonts w:ascii="Helvetica" w:hAnsi="Helvetica" w:cs="Helvetica"/>
         </w:rPr>
-        <w:t xml:space="preserve"> is modification to system pipeline for pipeline based site implementations. Since</w:t>
-      </w:r>
+        <w:t xml:space="preserve"> is modification to system pipeline for </w:t>
+      </w:r>
+      <w:proofErr w:type="gramStart"/>
       <w:r>
         <w:rPr>
           <w:rFonts w:ascii="Helvetica" w:hAnsi="Helvetica" w:cs="Helvetica"/>
         </w:rPr>
+        <w:t>pipeline based</w:t>
+      </w:r>
+      <w:proofErr w:type="gramEnd"/>
+      <w:r>
+        <w:rPr>
+          <w:rFonts w:ascii="Helvetica" w:hAnsi="Helvetica" w:cs="Helvetica"/>
+        </w:rPr>
+        <w:t xml:space="preserve"> site implementations. Since</w:t>
+      </w:r>
+      <w:r>
+        <w:rPr>
+          <w:rFonts w:ascii="Helvetica" w:hAnsi="Helvetica" w:cs="Helvetica"/>
+        </w:rPr>
         <w:t xml:space="preserve"> the</w:t>
       </w:r>
       <w:r>
         <w:rPr>
           <w:rFonts w:ascii="Helvetica" w:hAnsi="Helvetica" w:cs="Helvetica"/>
         </w:rPr>
-        <w:t xml:space="preserve"> pipeline based approach could eventually be deprecated by </w:t>
+        <w:t xml:space="preserve"> </w:t>
+      </w:r>
+      <w:proofErr w:type="gramStart"/>
+      <w:r>
+        <w:rPr>
+          <w:rFonts w:ascii="Helvetica" w:hAnsi="Helvetica" w:cs="Helvetica"/>
+        </w:rPr>
+        <w:t>pipeline based</w:t>
+      </w:r>
+      <w:proofErr w:type="gramEnd"/>
+      <w:r>
+        <w:rPr>
+          <w:rFonts w:ascii="Helvetica" w:hAnsi="Helvetica" w:cs="Helvetica"/>
+        </w:rPr>
+        <w:t xml:space="preserve"> approach could eventually be deprecated by </w:t>
       </w:r>
       <w:r>
         <w:rPr>
@@ -9336,7 +9555,7 @@
                     </pic:cNvPicPr>
                   </pic:nvPicPr>
                   <pic:blipFill>
-                    <a:blip r:embed="rId37">
+                    <a:blip r:embed="rId39">
                       <a:extLst>
                         <a:ext uri="{28A0092B-C50C-407E-A947-70E740481C1C}">
                           <a14:useLocalDpi xmlns:a14="http://schemas.microsoft.com/office/drawing/2010/main" val="0"/>
@@ -9424,7 +9643,7 @@
                     </pic:cNvPicPr>
                   </pic:nvPicPr>
                   <pic:blipFill>
-                    <a:blip r:embed="rId38">
+                    <a:blip r:embed="rId40">
                       <a:extLst>
                         <a:ext uri="{28A0092B-C50C-407E-A947-70E740481C1C}">
                           <a14:useLocalDpi xmlns:a14="http://schemas.microsoft.com/office/drawing/2010/main" val="0"/>
@@ -9699,7 +9918,7 @@
         <w:pStyle w:val="berschrift3"/>
         <w:ind w:left="720" w:firstLine="0"/>
       </w:pPr>
-      <w:bookmarkStart w:id="18" w:name="_Toc503946266"/>
+      <w:bookmarkStart w:id="18" w:name="_Toc504396852"/>
       <w:r>
         <w:lastRenderedPageBreak/>
         <w:t>API Integration – Customized order information</w:t>
@@ -9754,21 +9973,21 @@
           <w:rFonts w:cs="Trebuchet MS"/>
           <w:color w:val="00000A"/>
         </w:rPr>
-        <w:t xml:space="preserve"> fraud service relies on information that is in part passed back from the payment gateway. </w:t>
+        <w:t xml:space="preserve"> fraud service relies on </w:t>
       </w:r>
       <w:r>
         <w:rPr>
           <w:rFonts w:cs="Trebuchet MS"/>
           <w:color w:val="00000A"/>
         </w:rPr>
-        <w:br/>
+        <w:t xml:space="preserve">transaction data </w:t>
       </w:r>
       <w:r>
         <w:rPr>
           <w:rFonts w:cs="Trebuchet MS"/>
           <w:color w:val="00000A"/>
         </w:rPr>
-        <w:t xml:space="preserve">If a custom payment gateway is </w:t>
+        <w:t xml:space="preserve">passed back from the payment gateway. If a custom payment gateway is </w:t>
       </w:r>
       <w:r>
         <w:rPr>
@@ -9850,6 +10069,64 @@
           <w:color w:val="00000A"/>
         </w:rPr>
       </w:pPr>
+    </w:p>
+    <w:p>
+      <w:pPr>
+        <w:widowControl w:val="0"/>
+        <w:autoSpaceDE w:val="0"/>
+        <w:autoSpaceDN w:val="0"/>
+        <w:adjustRightInd w:val="0"/>
+        <w:spacing w:after="0" w:line="240" w:lineRule="auto"/>
+        <w:ind w:left="708"/>
+        <w:rPr>
+          <w:rFonts w:cs="Trebuchet MS"/>
+          <w:color w:val="00000A"/>
+        </w:rPr>
+      </w:pPr>
+      <w:r>
+        <w:rPr>
+          <w:rFonts w:cs="Trebuchet MS"/>
+          <w:color w:val="00000A"/>
+        </w:rPr>
+        <w:t xml:space="preserve">The values for AVS and CVV Response Code fields MUST </w:t>
+      </w:r>
+      <w:r>
+        <w:rPr>
+          <w:rFonts w:cs="Trebuchet MS"/>
+          <w:color w:val="00000A"/>
+        </w:rPr>
+        <w:t xml:space="preserve">map to </w:t>
+      </w:r>
+      <w:r>
+        <w:rPr>
+          <w:rFonts w:cs="Trebuchet MS"/>
+          <w:color w:val="00000A"/>
+        </w:rPr>
+        <w:t xml:space="preserve">standard response codes. </w:t>
+      </w:r>
+      <w:r>
+        <w:rPr>
+          <w:rFonts w:cs="Trebuchet MS"/>
+          <w:color w:val="00000A"/>
+        </w:rPr>
+        <w:t xml:space="preserve">See </w:t>
+      </w:r>
+      <w:hyperlink r:id="rId41" w:history="1">
+        <w:r>
+          <w:rPr>
+            <w:rStyle w:val="Hyperlink"/>
+            <w:rFonts w:cs="Trebuchet MS"/>
+          </w:rPr>
+          <w:t>this document</w:t>
+        </w:r>
+      </w:hyperlink>
+      <w:r>
+        <w:rPr>
+          <w:rFonts w:cs="Trebuchet MS"/>
+          <w:color w:val="00000A"/>
+        </w:rPr>
+        <w:t xml:space="preserve"> for valid response codes</w:t>
+      </w:r>
     </w:p>
     <w:p>
       <w:pPr>
@@ -9906,7 +10183,7 @@
                     </pic:cNvPicPr>
                   </pic:nvPicPr>
                   <pic:blipFill>
-                    <a:blip r:embed="rId39">
+                    <a:blip r:embed="rId42">
                       <a:extLst>
                         <a:ext uri="{28A0092B-C50C-407E-A947-70E740481C1C}">
                           <a14:useLocalDpi xmlns:a14="http://schemas.microsoft.com/office/drawing/2010/main" val="0"/>
@@ -10210,7 +10487,7 @@
         <w:ind w:left="720"/>
       </w:pPr>
       <w:bookmarkStart w:id="19" w:name="_Toc285887829"/>
-      <w:bookmarkStart w:id="20" w:name="_Toc503946267"/>
+      <w:bookmarkStart w:id="20" w:name="_Toc504396853"/>
       <w:r>
         <w:lastRenderedPageBreak/>
         <w:t>Other Non-Transactional Operations</w:t>
@@ -10500,7 +10777,7 @@
                     </pic:cNvPicPr>
                   </pic:nvPicPr>
                   <pic:blipFill>
-                    <a:blip r:embed="rId40">
+                    <a:blip r:embed="rId43">
                       <a:extLst>
                         <a:ext uri="{28A0092B-C50C-407E-A947-70E740481C1C}">
                           <a14:useLocalDpi xmlns:a14="http://schemas.microsoft.com/office/drawing/2010/main" val="0"/>
@@ -10549,7 +10826,7 @@
       <w:bookmarkStart w:id="22" w:name="_Toc279703429"/>
       <w:bookmarkStart w:id="23" w:name="_Toc279703522"/>
       <w:bookmarkStart w:id="24" w:name="_Toc78862414"/>
-      <w:bookmarkEnd w:id="7"/>
+      <w:bookmarkEnd w:id="6"/>
     </w:p>
     <w:p>
       <w:pPr>
@@ -10578,7 +10855,7 @@
       <w:pPr>
         <w:pStyle w:val="berschrift1"/>
       </w:pPr>
-      <w:bookmarkStart w:id="25" w:name="_Toc503946268"/>
+      <w:bookmarkStart w:id="25" w:name="_Toc504396854"/>
       <w:bookmarkEnd w:id="21"/>
       <w:bookmarkEnd w:id="22"/>
       <w:bookmarkEnd w:id="23"/>
@@ -10597,7 +10874,7 @@
         <w:pStyle w:val="berschrift2"/>
         <w:ind w:left="810"/>
       </w:pPr>
-      <w:bookmarkStart w:id="26" w:name="_Toc503946269"/>
+      <w:bookmarkStart w:id="26" w:name="_Toc504396855"/>
       <w:r>
         <w:t>Setup</w:t>
       </w:r>
@@ -10685,22 +10962,38 @@
           <w:rFonts w:cs="Trebuchet MS"/>
           <w:color w:val="00000A"/>
         </w:rPr>
-        <w:t xml:space="preserve"> depending on the fraud status.</w:t>
-      </w:r>
-    </w:p>
-    <w:p>
-      <w:pPr>
-        <w:widowControl w:val="0"/>
-        <w:autoSpaceDE w:val="0"/>
-        <w:autoSpaceDN w:val="0"/>
-        <w:adjustRightInd w:val="0"/>
-        <w:spacing w:after="0" w:line="240" w:lineRule="auto"/>
-        <w:ind w:left="708"/>
+        <w:t xml:space="preserve"> depending on </w:t>
+      </w:r>
+      <w:proofErr w:type="spellStart"/>
+      <w:r>
         <w:rPr>
           <w:rFonts w:cs="Trebuchet MS"/>
           <w:color w:val="00000A"/>
         </w:rPr>
-      </w:pPr>
+        <w:t>Signifyd’s</w:t>
+      </w:r>
+      <w:proofErr w:type="spellEnd"/>
+      <w:r>
+        <w:rPr>
+          <w:rFonts w:cs="Trebuchet MS"/>
+          <w:color w:val="00000A"/>
+        </w:rPr>
+        <w:t xml:space="preserve"> guarantee decision</w:t>
+      </w:r>
+      <w:r>
+        <w:rPr>
+          <w:rFonts w:cs="Trebuchet MS"/>
+          <w:color w:val="00000A"/>
+        </w:rPr>
+        <w:t>.</w:t>
+      </w:r>
+      <w:r>
+        <w:rPr>
+          <w:rFonts w:cs="Trebuchet MS"/>
+          <w:color w:val="00000A"/>
+        </w:rPr>
+        <w:t xml:space="preserve"> </w:t>
+      </w:r>
       <w:r>
         <w:rPr>
           <w:rFonts w:cs="Trebuchet MS"/>
@@ -10910,7 +11203,7 @@
                     </pic:cNvPicPr>
                   </pic:nvPicPr>
                   <pic:blipFill>
-                    <a:blip r:embed="rId41">
+                    <a:blip r:embed="rId44">
                       <a:extLst>
                         <a:ext uri="{28A0092B-C50C-407E-A947-70E740481C1C}">
                           <a14:useLocalDpi xmlns:a14="http://schemas.microsoft.com/office/drawing/2010/main" val="0"/>
@@ -10996,7 +11289,7 @@
         <w:pStyle w:val="berschrift3"/>
         <w:ind w:left="1080" w:hanging="540"/>
       </w:pPr>
-      <w:bookmarkStart w:id="27" w:name="_Toc503946270"/>
+      <w:bookmarkStart w:id="27" w:name="_Toc504396856"/>
       <w:r>
         <w:t xml:space="preserve">Configuration on </w:t>
       </w:r>
@@ -11084,7 +11377,7 @@
         </w:rPr>
         <w:t xml:space="preserve">order creation can be viewed here: </w:t>
       </w:r>
-      <w:hyperlink r:id="rId42" w:history="1">
+      <w:hyperlink r:id="rId45" w:history="1">
         <w:r>
           <w:rPr>
             <w:rStyle w:val="Hyperlink"/>
@@ -11135,7 +11428,7 @@
         </w:rPr>
         <w:t xml:space="preserve"> </w:t>
       </w:r>
-      <w:hyperlink r:id="rId43" w:history="1">
+      <w:hyperlink r:id="rId46" w:history="1">
         <w:r>
           <w:rPr>
             <w:rStyle w:val="Hyperlink"/>
@@ -11150,7 +11443,7 @@
         <w:pStyle w:val="berschrift2"/>
         <w:ind w:left="990"/>
       </w:pPr>
-      <w:bookmarkStart w:id="28" w:name="_Toc503946271"/>
+      <w:bookmarkStart w:id="28" w:name="_Toc504396857"/>
       <w:r>
         <w:lastRenderedPageBreak/>
         <w:t>External Interfaces</w:t>
@@ -11716,7 +12009,7 @@
         <w:pStyle w:val="berschrift2"/>
         <w:ind w:left="990"/>
       </w:pPr>
-      <w:bookmarkStart w:id="29" w:name="_Toc503946272"/>
+      <w:bookmarkStart w:id="29" w:name="_Toc504396858"/>
       <w:r>
         <w:t>Testing</w:t>
       </w:r>
@@ -11803,7 +12096,7 @@
       <w:r>
         <w:t xml:space="preserve"> site at </w:t>
       </w:r>
-      <w:hyperlink r:id="rId44" w:history="1">
+      <w:hyperlink r:id="rId47" w:history="1">
         <w:r>
           <w:rPr>
             <w:rStyle w:val="Hyperlink"/>
@@ -12031,7 +12324,7 @@
       <w:r>
         <w:t xml:space="preserve"> site at </w:t>
       </w:r>
-      <w:hyperlink r:id="rId45" w:history="1">
+      <w:hyperlink r:id="rId48" w:history="1">
         <w:r>
           <w:rPr>
             <w:rStyle w:val="Hyperlink"/>
@@ -12285,7 +12578,7 @@
       <w:r>
         <w:t xml:space="preserve"> site at </w:t>
       </w:r>
-      <w:hyperlink r:id="rId46" w:history="1">
+      <w:hyperlink r:id="rId49" w:history="1">
         <w:r>
           <w:rPr>
             <w:rStyle w:val="Hyperlink"/>
@@ -12457,7 +12750,7 @@
     </w:p>
     <w:tbl>
       <w:tblPr>
-        <w:tblStyle w:val="TableNormal"/>
+        <w:tblStyle w:val="TableNormal1"/>
         <w:tblW w:w="4750" w:type="pct"/>
         <w:tblInd w:w="0" w:type="dxa"/>
         <w:tblBorders>
@@ -13824,7 +14117,7 @@
       <w:pPr>
         <w:pStyle w:val="berschrift1"/>
       </w:pPr>
-      <w:bookmarkStart w:id="31" w:name="_Toc503946273"/>
+      <w:bookmarkStart w:id="31" w:name="_Toc504396859"/>
       <w:r>
         <w:lastRenderedPageBreak/>
         <w:t>Operations, Maintenance</w:t>
@@ -13841,7 +14134,7 @@
       <w:pPr>
         <w:pStyle w:val="berschrift2"/>
       </w:pPr>
-      <w:bookmarkStart w:id="32" w:name="_Toc503946274"/>
+      <w:bookmarkStart w:id="32" w:name="_Toc504396860"/>
       <w:r>
         <w:t>Availability</w:t>
       </w:r>
@@ -13866,7 +14159,7 @@
       <w:pPr>
         <w:pStyle w:val="berschrift2"/>
       </w:pPr>
-      <w:bookmarkStart w:id="33" w:name="_Toc503946275"/>
+      <w:bookmarkStart w:id="33" w:name="_Toc504396861"/>
       <w:r>
         <w:t>Support</w:t>
       </w:r>
@@ -13881,99 +14174,46 @@
       <w:pPr>
         <w:pStyle w:val="Standard1"/>
         <w:ind w:left="1080"/>
+      </w:pPr>
+      <w:r>
         <w:rPr>
           <w:rStyle w:val="SchwacheHervorhebung"/>
           <w:i w:val="0"/>
           <w:iCs w:val="0"/>
         </w:rPr>
-      </w:pPr>
+        <w:t xml:space="preserve">For implementation questions or issues please contact your assigned Customer Success Manager. For general support questions or </w:t>
+      </w:r>
       <w:r>
         <w:rPr>
           <w:rStyle w:val="SchwacheHervorhebung"/>
           <w:i w:val="0"/>
           <w:iCs w:val="0"/>
         </w:rPr>
-        <w:t xml:space="preserve">Contact </w:t>
-      </w:r>
-      <w:proofErr w:type="spellStart"/>
+        <w:t xml:space="preserve">issues </w:t>
+      </w:r>
+      <w:hyperlink r:id="rId50" w:history="1">
+        <w:r>
+          <w:rPr>
+            <w:rStyle w:val="Hyperlink"/>
+          </w:rPr>
+          <w:t>contact S</w:t>
+        </w:r>
+        <w:r>
+          <w:rPr>
+            <w:rStyle w:val="Hyperlink"/>
+          </w:rPr>
+          <w:t>upport</w:t>
+        </w:r>
+      </w:hyperlink>
       <w:r>
         <w:rPr>
           <w:rStyle w:val="SchwacheHervorhebung"/>
           <w:i w:val="0"/>
           <w:iCs w:val="0"/>
         </w:rPr>
-        <w:t>Signifyd</w:t>
-      </w:r>
-      <w:proofErr w:type="spellEnd"/>
-      <w:r>
-        <w:rPr>
-          <w:rStyle w:val="SchwacheHervorhebung"/>
-          <w:i w:val="0"/>
-          <w:iCs w:val="0"/>
-        </w:rPr>
-        <w:t xml:space="preserve"> support at </w:t>
+        <w:t xml:space="preserve">. </w:t>
       </w:r>
       <w:bookmarkEnd w:id="30"/>
-      <w:r>
-        <w:rPr>
-          <w:rStyle w:val="SchwacheHervorhebung"/>
-          <w:i w:val="0"/>
-          <w:iCs w:val="0"/>
-        </w:rPr>
-        <w:fldChar w:fldCharType="begin"/>
-      </w:r>
-      <w:r>
-        <w:rPr>
-          <w:rStyle w:val="SchwacheHervorhebung"/>
-          <w:i w:val="0"/>
-          <w:iCs w:val="0"/>
-        </w:rPr>
-        <w:instrText xml:space="preserve"> HYPERLINK "</w:instrText>
-      </w:r>
-      <w:r>
-        <w:rPr>
-          <w:rStyle w:val="SchwacheHervorhebung"/>
-          <w:i w:val="0"/>
-          <w:iCs w:val="0"/>
-        </w:rPr>
-        <w:instrText>https://www.signifyd.com/resources/faq/</w:instrText>
-      </w:r>
-      <w:r>
-        <w:rPr>
-          <w:rStyle w:val="SchwacheHervorhebung"/>
-          <w:i w:val="0"/>
-          <w:iCs w:val="0"/>
-        </w:rPr>
-        <w:instrText xml:space="preserve">" </w:instrText>
-      </w:r>
-      <w:r>
-        <w:rPr>
-          <w:rStyle w:val="SchwacheHervorhebung"/>
-          <w:i w:val="0"/>
-          <w:iCs w:val="0"/>
-        </w:rPr>
-        <w:fldChar w:fldCharType="separate"/>
-      </w:r>
-      <w:r>
-        <w:rPr>
-          <w:rStyle w:val="Hyperlink"/>
-        </w:rPr>
-        <w:t>https://www.signifyd.com/resources/faq/</w:t>
-      </w:r>
-      <w:r>
-        <w:rPr>
-          <w:rStyle w:val="SchwacheHervorhebung"/>
-          <w:i w:val="0"/>
-          <w:iCs w:val="0"/>
-        </w:rPr>
-        <w:fldChar w:fldCharType="end"/>
-      </w:r>
-    </w:p>
-    <w:p>
-      <w:pPr>
-        <w:pStyle w:val="Standard1"/>
-        <w:ind w:left="1080"/>
-      </w:pPr>
     </w:p>
     <w:p>
       <w:pPr>
@@ -13982,9 +14222,15 @@
           <w:right w:val="dotted" w:sz="4" w:space="0" w:color="auto"/>
         </w:pBdr>
       </w:pPr>
-      <w:bookmarkStart w:id="34" w:name="_Toc503946276"/>
-      <w:r>
-        <w:t>Release History</w:t>
+      <w:bookmarkStart w:id="34" w:name="_Toc504396862"/>
+      <w:r>
+        <w:t>Re</w:t>
+      </w:r>
+      <w:r>
+        <w:t>l</w:t>
+      </w:r>
+      <w:r>
+        <w:t>ease History</w:t>
       </w:r>
       <w:bookmarkEnd w:id="34"/>
     </w:p>
@@ -14401,11 +14647,11 @@
       </w:pPr>
     </w:p>
     <w:sectPr>
-      <w:headerReference w:type="even" r:id="rId47"/>
-      <w:headerReference w:type="default" r:id="rId48"/>
-      <w:footerReference w:type="default" r:id="rId49"/>
-      <w:headerReference w:type="first" r:id="rId50"/>
-      <w:footerReference w:type="first" r:id="rId51"/>
+      <w:headerReference w:type="even" r:id="rId51"/>
+      <w:headerReference w:type="default" r:id="rId52"/>
+      <w:footerReference w:type="default" r:id="rId53"/>
+      <w:headerReference w:type="first" r:id="rId54"/>
+      <w:footerReference w:type="first" r:id="rId55"/>
       <w:type w:val="continuous"/>
       <w:pgSz w:w="11906" w:h="16838" w:code="9"/>
       <w:pgMar w:top="1440" w:right="1080" w:bottom="1440" w:left="1080" w:header="720" w:footer="215" w:gutter="0"/>
@@ -14603,7 +14849,7 @@
               <w:sz w:val="18"/>
               <w:szCs w:val="18"/>
             </w:rPr>
-            <w:t>1-3</w:t>
+            <w:t>4-21</w:t>
           </w:r>
           <w:r>
             <w:rPr>
@@ -19958,8 +20204,6 @@
     <w:lsdException w:name="List Table 7 Colorful Accent 6" w:uiPriority="52"/>
     <w:lsdException w:name="Mention" w:semiHidden="1" w:unhideWhenUsed="1"/>
     <w:lsdException w:name="Smart Hyperlink" w:semiHidden="1" w:unhideWhenUsed="1"/>
-    <w:lsdException w:name="Hashtag" w:semiHidden="1" w:unhideWhenUsed="1"/>
-    <w:lsdException w:name="Unresolved Mention" w:semiHidden="1" w:unhideWhenUsed="1"/>
   </w:latentStyles>
   <w:style w:type="paragraph" w:default="1" w:styleId="Standard">
     <w:name w:val="Normal"/>
@@ -22648,8 +22892,8 @@
     <w:basedOn w:val="Absatz-Standardschriftart"/>
     <w:rsid w:val="00DA7CB0"/>
   </w:style>
-  <w:style w:type="table" w:customStyle="1" w:styleId="TableNormal">
-    <w:name w:val="Table Normal"/>
+  <w:style w:type="table" w:customStyle="1" w:styleId="TableNormal1">
+    <w:name w:val="Table Normal1"/>
     <w:uiPriority w:val="99"/>
     <w:semiHidden/>
     <w:rsid w:val="00DA7CB0"/>
@@ -22958,6 +23202,20 @@
 </file>
 
 <file path=customXml/item1.xml><?xml version="1.0" encoding="utf-8"?>
+<p:properties xmlns:p="http://schemas.microsoft.com/office/2006/metadata/properties" xmlns:xsi="http://www.w3.org/2001/XMLSchema-instance" xmlns:pc="http://schemas.microsoft.com/office/infopath/2007/PartnerControls">
+  <documentManagement>
+    <k0a767481f69401b9656bbf4dd6abb1d xmlns="2680ebc2-70e2-42cc-af17-343d078fef82">
+      <Terms xmlns="http://schemas.microsoft.com/office/infopath/2007/PartnerControls"/>
+    </k0a767481f69401b9656bbf4dd6abb1d>
+    <TaxCatchAll xmlns="41dbd0cf-c47a-4cea-8dfa-c6db00955148"/>
+    <l11c893632bd4f5284d827a786471c77 xmlns="2680ebc2-70e2-42cc-af17-343d078fef82">
+      <Terms xmlns="http://schemas.microsoft.com/office/infopath/2007/PartnerControls"/>
+    </l11c893632bd4f5284d827a786471c77>
+  </documentManagement>
+</p:properties>
+</file>
+
+<file path=customXml/item2.xml><?xml version="1.0" encoding="utf-8"?>
 <ct:contentTypeSchema xmlns:ct="http://schemas.microsoft.com/office/2006/metadata/contentType" xmlns:ma="http://schemas.microsoft.com/office/2006/metadata/properties/metaAttributes" ct:_="" ma:_="" ma:contentTypeName="Document" ma:contentTypeID="0x010100BAC6AAE9A7AC6F448B8E6AD308F25C33" ma:contentTypeVersion="9" ma:contentTypeDescription="Create a new document." ma:contentTypeScope="" ma:versionID="9947e9a47e1bfbe6ee25356abc8c556f">
   <xsd:schema xmlns:xsd="http://www.w3.org/2001/XMLSchema" xmlns:xs="http://www.w3.org/2001/XMLSchema" xmlns:p="http://schemas.microsoft.com/office/2006/metadata/properties" xmlns:ns2="41dbd0cf-c47a-4cea-8dfa-c6db00955148" xmlns:ns3="2680ebc2-70e2-42cc-af17-343d078fef82" xmlns:ns4="3ab059b2-6124-4199-bb85-3249ccb31308" targetNamespace="http://schemas.microsoft.com/office/2006/metadata/properties" ma:root="true" ma:fieldsID="784c332b4ff724ef588fa3376e0daf40" ns2:_="" ns3:_="" ns4:_="">
     <xsd:import namespace="41dbd0cf-c47a-4cea-8dfa-c6db00955148"/>
@@ -23155,22 +23413,13 @@
 </ct:contentTypeSchema>
 </file>
 
-<file path=customXml/item2.xml><?xml version="1.0" encoding="utf-8"?>
-<p:properties xmlns:p="http://schemas.microsoft.com/office/2006/metadata/properties" xmlns:xsi="http://www.w3.org/2001/XMLSchema-instance" xmlns:pc="http://schemas.microsoft.com/office/infopath/2007/PartnerControls">
-  <documentManagement>
-    <k0a767481f69401b9656bbf4dd6abb1d xmlns="2680ebc2-70e2-42cc-af17-343d078fef82">
-      <Terms xmlns="http://schemas.microsoft.com/office/infopath/2007/PartnerControls"/>
-    </k0a767481f69401b9656bbf4dd6abb1d>
-    <TaxCatchAll xmlns="41dbd0cf-c47a-4cea-8dfa-c6db00955148"/>
-    <l11c893632bd4f5284d827a786471c77 xmlns="2680ebc2-70e2-42cc-af17-343d078fef82">
-      <Terms xmlns="http://schemas.microsoft.com/office/infopath/2007/PartnerControls"/>
-    </l11c893632bd4f5284d827a786471c77>
-  </documentManagement>
-</p:properties>
-</file>
-
 <file path=customXml/item3.xml><?xml version="1.0" encoding="utf-8"?>
-<b:Sources xmlns:b="http://schemas.openxmlformats.org/officeDocument/2006/bibliography" xmlns="http://schemas.openxmlformats.org/officeDocument/2006/bibliography" SelectedStyle="\CHICAGO.XSL" StyleName="Chicago"/>
+<?mso-contentType ?>
+<FormTemplates xmlns="http://schemas.microsoft.com/sharepoint/v3/contenttype/forms">
+  <Display>DocumentLibraryForm</Display>
+  <Edit>DocumentLibraryForm</Edit>
+  <New>DocumentLibraryForm</New>
+</FormTemplates>
 </file>
 
 <file path=customXml/item4.xml><?xml version="1.0" encoding="utf-8"?>
@@ -23182,12 +23431,7 @@
 </file>
 
 <file path=customXml/item6.xml><?xml version="1.0" encoding="utf-8"?>
-<?mso-contentType ?>
-<FormTemplates xmlns="http://schemas.microsoft.com/sharepoint/v3/contenttype/forms">
-  <Display>DocumentLibraryForm</Display>
-  <Edit>DocumentLibraryForm</Edit>
-  <New>DocumentLibraryForm</New>
-</FormTemplates>
+<b:Sources xmlns:b="http://schemas.openxmlformats.org/officeDocument/2006/bibliography" xmlns="http://schemas.openxmlformats.org/officeDocument/2006/bibliography" SelectedStyle="\CHICAGO.XSL" StyleName="Chicago"/>
 </file>
 
 <file path=customXml/item7.xml><?xml version="1.0" encoding="utf-8"?>
@@ -23195,6 +23439,24 @@
 </file>
 
 <file path=customXml/itemProps1.xml><?xml version="1.0" encoding="utf-8"?>
+<ds:datastoreItem xmlns:ds="http://schemas.openxmlformats.org/officeDocument/2006/customXml" ds:itemID="{D5C50300-BF55-4478-8C35-4D5C35D3EDD0}">
+  <ds:schemaRefs>
+    <ds:schemaRef ds:uri="http://purl.org/dc/terms/"/>
+    <ds:schemaRef ds:uri="http://schemas.openxmlformats.org/package/2006/metadata/core-properties"/>
+    <ds:schemaRef ds:uri="41dbd0cf-c47a-4cea-8dfa-c6db00955148"/>
+    <ds:schemaRef ds:uri="http://purl.org/dc/dcmitype/"/>
+    <ds:schemaRef ds:uri="http://schemas.microsoft.com/office/infopath/2007/PartnerControls"/>
+    <ds:schemaRef ds:uri="http://purl.org/dc/elements/1.1/"/>
+    <ds:schemaRef ds:uri="http://schemas.microsoft.com/office/2006/metadata/properties"/>
+    <ds:schemaRef ds:uri="http://schemas.microsoft.com/office/2006/documentManagement/types"/>
+    <ds:schemaRef ds:uri="3ab059b2-6124-4199-bb85-3249ccb31308"/>
+    <ds:schemaRef ds:uri="2680ebc2-70e2-42cc-af17-343d078fef82"/>
+    <ds:schemaRef ds:uri="http://www.w3.org/XML/1998/namespace"/>
+  </ds:schemaRefs>
+</ds:datastoreItem>
+</file>
+
+<file path=customXml/itemProps2.xml><?xml version="1.0" encoding="utf-8"?>
 <ds:datastoreItem xmlns:ds="http://schemas.openxmlformats.org/officeDocument/2006/customXml" ds:itemID="{AB403CD4-F922-4E1D-B3EA-72C1A6D547E2}">
   <ds:schemaRefs>
     <ds:schemaRef ds:uri="http://schemas.microsoft.com/office/2006/metadata/contentType"/>
@@ -23214,34 +23476,16 @@
 </ds:datastoreItem>
 </file>
 
-<file path=customXml/itemProps2.xml><?xml version="1.0" encoding="utf-8"?>
-<ds:datastoreItem xmlns:ds="http://schemas.openxmlformats.org/officeDocument/2006/customXml" ds:itemID="{D5C50300-BF55-4478-8C35-4D5C35D3EDD0}">
+<file path=customXml/itemProps3.xml><?xml version="1.0" encoding="utf-8"?>
+<ds:datastoreItem xmlns:ds="http://schemas.openxmlformats.org/officeDocument/2006/customXml" ds:itemID="{A758D5F2-F4A1-44A4-BF20-F1E33A257A05}">
   <ds:schemaRefs>
-    <ds:schemaRef ds:uri="http://schemas.microsoft.com/office/2006/documentManagement/types"/>
-    <ds:schemaRef ds:uri="3ab059b2-6124-4199-bb85-3249ccb31308"/>
-    <ds:schemaRef ds:uri="http://purl.org/dc/elements/1.1/"/>
-    <ds:schemaRef ds:uri="http://schemas.microsoft.com/office/2006/metadata/properties"/>
-    <ds:schemaRef ds:uri="41dbd0cf-c47a-4cea-8dfa-c6db00955148"/>
-    <ds:schemaRef ds:uri="http://schemas.microsoft.com/office/infopath/2007/PartnerControls"/>
-    <ds:schemaRef ds:uri="http://purl.org/dc/terms/"/>
-    <ds:schemaRef ds:uri="http://schemas.openxmlformats.org/package/2006/metadata/core-properties"/>
-    <ds:schemaRef ds:uri="2680ebc2-70e2-42cc-af17-343d078fef82"/>
-    <ds:schemaRef ds:uri="http://www.w3.org/XML/1998/namespace"/>
-    <ds:schemaRef ds:uri="http://purl.org/dc/dcmitype/"/>
-  </ds:schemaRefs>
-</ds:datastoreItem>
-</file>
-
-<file path=customXml/itemProps3.xml><?xml version="1.0" encoding="utf-8"?>
-<ds:datastoreItem xmlns:ds="http://schemas.openxmlformats.org/officeDocument/2006/customXml" ds:itemID="{50D8CB5F-A8AF-462F-81D1-0B678BBE9ED3}">
-  <ds:schemaRefs>
-    <ds:schemaRef ds:uri="http://schemas.openxmlformats.org/officeDocument/2006/bibliography"/>
+    <ds:schemaRef ds:uri="http://schemas.microsoft.com/sharepoint/v3/contenttype/forms"/>
   </ds:schemaRefs>
 </ds:datastoreItem>
 </file>
 
 <file path=customXml/itemProps4.xml><?xml version="1.0" encoding="utf-8"?>
-<ds:datastoreItem xmlns:ds="http://schemas.openxmlformats.org/officeDocument/2006/customXml" ds:itemID="{25444E1A-AB91-4269-AE9B-8679F6F5C700}">
+<ds:datastoreItem xmlns:ds="http://schemas.openxmlformats.org/officeDocument/2006/customXml" ds:itemID="{110BB7B1-A418-403E-AA2F-43F3ADD46665}">
   <ds:schemaRefs>
     <ds:schemaRef ds:uri="http://schemas.openxmlformats.org/officeDocument/2006/bibliography"/>
   </ds:schemaRefs>
@@ -23249,7 +23493,7 @@
 </file>
 
 <file path=customXml/itemProps5.xml><?xml version="1.0" encoding="utf-8"?>
-<ds:datastoreItem xmlns:ds="http://schemas.openxmlformats.org/officeDocument/2006/customXml" ds:itemID="{123F3A1B-93B1-4CBC-B56B-5931B7DBC183}">
+<ds:datastoreItem xmlns:ds="http://schemas.openxmlformats.org/officeDocument/2006/customXml" ds:itemID="{A4104007-6822-43F5-A5DC-8A0C260CCACF}">
   <ds:schemaRefs>
     <ds:schemaRef ds:uri="http://schemas.openxmlformats.org/officeDocument/2006/bibliography"/>
   </ds:schemaRefs>
@@ -23257,15 +23501,15 @@
 </file>
 
 <file path=customXml/itemProps6.xml><?xml version="1.0" encoding="utf-8"?>
-<ds:datastoreItem xmlns:ds="http://schemas.openxmlformats.org/officeDocument/2006/customXml" ds:itemID="{A758D5F2-F4A1-44A4-BF20-F1E33A257A05}">
+<ds:datastoreItem xmlns:ds="http://schemas.openxmlformats.org/officeDocument/2006/customXml" ds:itemID="{6102891C-1C58-460E-8B24-04B9F378D3CB}">
   <ds:schemaRefs>
-    <ds:schemaRef ds:uri="http://schemas.microsoft.com/sharepoint/v3/contenttype/forms"/>
+    <ds:schemaRef ds:uri="http://schemas.openxmlformats.org/officeDocument/2006/bibliography"/>
   </ds:schemaRefs>
 </ds:datastoreItem>
 </file>
 
 <file path=customXml/itemProps7.xml><?xml version="1.0" encoding="utf-8"?>
-<ds:datastoreItem xmlns:ds="http://schemas.openxmlformats.org/officeDocument/2006/customXml" ds:itemID="{2D8782BF-93B7-4C83-9C9D-0B81DB5AD466}">
+<ds:datastoreItem xmlns:ds="http://schemas.openxmlformats.org/officeDocument/2006/customXml" ds:itemID="{43A1F85D-3308-4150-898F-ED88CCA44C3B}">
   <ds:schemaRefs>
     <ds:schemaRef ds:uri="http://schemas.openxmlformats.org/officeDocument/2006/bibliography"/>
   </ds:schemaRefs>

</xml_diff>

<commit_message>
Updated documentation and removed unnecessary script call.
</commit_message>
<xml_diff>
--- a/link/documentation/Signifyd LINK Integration Documentation 18.1.0.docx
+++ b/link/documentation/Signifyd LINK Integration Documentation 18.1.0.docx
@@ -235,7 +235,7 @@
           <w:r>
             <w:fldChar w:fldCharType="separate"/>
           </w:r>
-          <w:hyperlink w:anchor="_Toc504396840" w:history="1">
+          <w:hyperlink w:anchor="_Toc505102056" w:history="1">
             <w:r>
               <w:rPr>
                 <w:rStyle w:val="Hyperlink"/>
@@ -270,7 +270,7 @@
               <w:rPr>
                 <w:webHidden/>
               </w:rPr>
-              <w:instrText xml:space="preserve"> PAGEREF _Toc504396840 \h </w:instrText>
+              <w:instrText xml:space="preserve"> PAGEREF _Toc505102056 \h </w:instrText>
             </w:r>
             <w:r>
               <w:rPr>
@@ -304,7 +304,7 @@
               <w:lang w:val="de-DE" w:eastAsia="de-DE"/>
             </w:rPr>
           </w:pPr>
-          <w:hyperlink w:anchor="_Toc504396841" w:history="1">
+          <w:hyperlink w:anchor="_Toc505102057" w:history="1">
             <w:r>
               <w:rPr>
                 <w:rStyle w:val="Hyperlink"/>
@@ -339,7 +339,7 @@
               <w:rPr>
                 <w:webHidden/>
               </w:rPr>
-              <w:instrText xml:space="preserve"> PAGEREF _Toc504396841 \h </w:instrText>
+              <w:instrText xml:space="preserve"> PAGEREF _Toc505102057 \h </w:instrText>
             </w:r>
             <w:r>
               <w:rPr>
@@ -373,7 +373,7 @@
               <w:lang w:val="de-DE" w:eastAsia="de-DE"/>
             </w:rPr>
           </w:pPr>
-          <w:hyperlink w:anchor="_Toc504396842" w:history="1">
+          <w:hyperlink w:anchor="_Toc505102058" w:history="1">
             <w:r>
               <w:rPr>
                 <w:rStyle w:val="Hyperlink"/>
@@ -408,7 +408,7 @@
               <w:rPr>
                 <w:webHidden/>
               </w:rPr>
-              <w:instrText xml:space="preserve"> PAGEREF _Toc504396842 \h </w:instrText>
+              <w:instrText xml:space="preserve"> PAGEREF _Toc505102058 \h </w:instrText>
             </w:r>
             <w:r>
               <w:rPr>
@@ -442,7 +442,7 @@
               <w:lang w:val="de-DE" w:eastAsia="de-DE"/>
             </w:rPr>
           </w:pPr>
-          <w:hyperlink w:anchor="_Toc504396843" w:history="1">
+          <w:hyperlink w:anchor="_Toc505102059" w:history="1">
             <w:r>
               <w:rPr>
                 <w:rStyle w:val="Hyperlink"/>
@@ -477,7 +477,7 @@
               <w:rPr>
                 <w:webHidden/>
               </w:rPr>
-              <w:instrText xml:space="preserve"> PAGEREF _Toc504396843 \h </w:instrText>
+              <w:instrText xml:space="preserve"> PAGEREF _Toc505102059 \h </w:instrText>
             </w:r>
             <w:r>
               <w:rPr>
@@ -511,7 +511,7 @@
               <w:lang w:val="de-DE" w:eastAsia="de-DE"/>
             </w:rPr>
           </w:pPr>
-          <w:hyperlink w:anchor="_Toc504396844" w:history="1">
+          <w:hyperlink w:anchor="_Toc505102060" w:history="1">
             <w:r>
               <w:rPr>
                 <w:rStyle w:val="Hyperlink"/>
@@ -546,7 +546,7 @@
               <w:rPr>
                 <w:webHidden/>
               </w:rPr>
-              <w:instrText xml:space="preserve"> PAGEREF _Toc504396844 \h </w:instrText>
+              <w:instrText xml:space="preserve"> PAGEREF _Toc505102060 \h </w:instrText>
             </w:r>
             <w:r>
               <w:rPr>
@@ -580,7 +580,7 @@
               <w:lang w:val="de-DE" w:eastAsia="de-DE"/>
             </w:rPr>
           </w:pPr>
-          <w:hyperlink w:anchor="_Toc504396845" w:history="1">
+          <w:hyperlink w:anchor="_Toc505102061" w:history="1">
             <w:r>
               <w:rPr>
                 <w:rStyle w:val="Hyperlink"/>
@@ -615,7 +615,7 @@
               <w:rPr>
                 <w:webHidden/>
               </w:rPr>
-              <w:instrText xml:space="preserve"> PAGEREF _Toc504396845 \h </w:instrText>
+              <w:instrText xml:space="preserve"> PAGEREF _Toc505102061 \h </w:instrText>
             </w:r>
             <w:r>
               <w:rPr>
@@ -649,7 +649,7 @@
               <w:lang w:val="de-DE" w:eastAsia="de-DE"/>
             </w:rPr>
           </w:pPr>
-          <w:hyperlink w:anchor="_Toc504396846" w:history="1">
+          <w:hyperlink w:anchor="_Toc505102062" w:history="1">
             <w:r>
               <w:rPr>
                 <w:rStyle w:val="Hyperlink"/>
@@ -684,7 +684,7 @@
               <w:rPr>
                 <w:webHidden/>
               </w:rPr>
-              <w:instrText xml:space="preserve"> PAGEREF _Toc504396846 \h </w:instrText>
+              <w:instrText xml:space="preserve"> PAGEREF _Toc505102062 \h </w:instrText>
             </w:r>
             <w:r>
               <w:rPr>
@@ -718,7 +718,7 @@
               <w:lang w:val="de-DE" w:eastAsia="de-DE"/>
             </w:rPr>
           </w:pPr>
-          <w:hyperlink w:anchor="_Toc504396847" w:history="1">
+          <w:hyperlink w:anchor="_Toc505102063" w:history="1">
             <w:r>
               <w:rPr>
                 <w:rStyle w:val="Hyperlink"/>
@@ -753,7 +753,7 @@
               <w:rPr>
                 <w:webHidden/>
               </w:rPr>
-              <w:instrText xml:space="preserve"> PAGEREF _Toc504396847 \h </w:instrText>
+              <w:instrText xml:space="preserve"> PAGEREF _Toc505102063 \h </w:instrText>
             </w:r>
             <w:r>
               <w:rPr>
@@ -787,7 +787,7 @@
               <w:lang w:val="de-DE" w:eastAsia="de-DE"/>
             </w:rPr>
           </w:pPr>
-          <w:hyperlink w:anchor="_Toc504396848" w:history="1">
+          <w:hyperlink w:anchor="_Toc505102064" w:history="1">
             <w:r>
               <w:rPr>
                 <w:rStyle w:val="Hyperlink"/>
@@ -822,7 +822,7 @@
               <w:rPr>
                 <w:webHidden/>
               </w:rPr>
-              <w:instrText xml:space="preserve"> PAGEREF _Toc504396848 \h </w:instrText>
+              <w:instrText xml:space="preserve"> PAGEREF _Toc505102064 \h </w:instrText>
             </w:r>
             <w:r>
               <w:rPr>
@@ -856,7 +856,7 @@
               <w:lang w:val="de-DE" w:eastAsia="de-DE"/>
             </w:rPr>
           </w:pPr>
-          <w:hyperlink w:anchor="_Toc504396849" w:history="1">
+          <w:hyperlink w:anchor="_Toc505102065" w:history="1">
             <w:r>
               <w:rPr>
                 <w:rStyle w:val="Hyperlink"/>
@@ -891,7 +891,7 @@
               <w:rPr>
                 <w:webHidden/>
               </w:rPr>
-              <w:instrText xml:space="preserve"> PAGEREF _Toc504396849 \h </w:instrText>
+              <w:instrText xml:space="preserve"> PAGEREF _Toc505102065 \h </w:instrText>
             </w:r>
             <w:r>
               <w:rPr>
@@ -925,7 +925,7 @@
               <w:lang w:val="de-DE" w:eastAsia="de-DE"/>
             </w:rPr>
           </w:pPr>
-          <w:hyperlink w:anchor="_Toc504396850" w:history="1">
+          <w:hyperlink w:anchor="_Toc505102066" w:history="1">
             <w:r>
               <w:rPr>
                 <w:rStyle w:val="Hyperlink"/>
@@ -960,7 +960,7 @@
               <w:rPr>
                 <w:webHidden/>
               </w:rPr>
-              <w:instrText xml:space="preserve"> PAGEREF _Toc504396850 \h </w:instrText>
+              <w:instrText xml:space="preserve"> PAGEREF _Toc505102066 \h </w:instrText>
             </w:r>
             <w:r>
               <w:rPr>
@@ -994,7 +994,7 @@
               <w:lang w:val="de-DE" w:eastAsia="de-DE"/>
             </w:rPr>
           </w:pPr>
-          <w:hyperlink w:anchor="_Toc504396851" w:history="1">
+          <w:hyperlink w:anchor="_Toc505102067" w:history="1">
             <w:r>
               <w:rPr>
                 <w:rStyle w:val="Hyperlink"/>
@@ -1029,7 +1029,7 @@
               <w:rPr>
                 <w:webHidden/>
               </w:rPr>
-              <w:instrText xml:space="preserve"> PAGEREF _Toc504396851 \h </w:instrText>
+              <w:instrText xml:space="preserve"> PAGEREF _Toc505102067 \h </w:instrText>
             </w:r>
             <w:r>
               <w:rPr>
@@ -1063,7 +1063,7 @@
               <w:lang w:val="de-DE" w:eastAsia="de-DE"/>
             </w:rPr>
           </w:pPr>
-          <w:hyperlink w:anchor="_Toc504396852" w:history="1">
+          <w:hyperlink w:anchor="_Toc505102068" w:history="1">
             <w:r>
               <w:rPr>
                 <w:rStyle w:val="Hyperlink"/>
@@ -1098,7 +1098,7 @@
               <w:rPr>
                 <w:webHidden/>
               </w:rPr>
-              <w:instrText xml:space="preserve"> PAGEREF _Toc504396852 \h </w:instrText>
+              <w:instrText xml:space="preserve"> PAGEREF _Toc505102068 \h </w:instrText>
             </w:r>
             <w:r>
               <w:rPr>
@@ -1132,7 +1132,7 @@
               <w:lang w:val="de-DE" w:eastAsia="de-DE"/>
             </w:rPr>
           </w:pPr>
-          <w:hyperlink w:anchor="_Toc504396853" w:history="1">
+          <w:hyperlink w:anchor="_Toc505102069" w:history="1">
             <w:r>
               <w:rPr>
                 <w:rStyle w:val="Hyperlink"/>
@@ -1167,7 +1167,7 @@
               <w:rPr>
                 <w:webHidden/>
               </w:rPr>
-              <w:instrText xml:space="preserve"> PAGEREF _Toc504396853 \h </w:instrText>
+              <w:instrText xml:space="preserve"> PAGEREF _Toc505102069 \h </w:instrText>
             </w:r>
             <w:r>
               <w:rPr>
@@ -1201,7 +1201,7 @@
               <w:lang w:val="de-DE" w:eastAsia="de-DE"/>
             </w:rPr>
           </w:pPr>
-          <w:hyperlink w:anchor="_Toc504396854" w:history="1">
+          <w:hyperlink w:anchor="_Toc505102070" w:history="1">
             <w:r>
               <w:rPr>
                 <w:rStyle w:val="Hyperlink"/>
@@ -1236,7 +1236,7 @@
               <w:rPr>
                 <w:webHidden/>
               </w:rPr>
-              <w:instrText xml:space="preserve"> PAGEREF _Toc504396854 \h </w:instrText>
+              <w:instrText xml:space="preserve"> PAGEREF _Toc505102070 \h </w:instrText>
             </w:r>
             <w:r>
               <w:rPr>
@@ -1270,7 +1270,7 @@
               <w:lang w:val="de-DE" w:eastAsia="de-DE"/>
             </w:rPr>
           </w:pPr>
-          <w:hyperlink w:anchor="_Toc504396855" w:history="1">
+          <w:hyperlink w:anchor="_Toc505102071" w:history="1">
             <w:r>
               <w:rPr>
                 <w:rStyle w:val="Hyperlink"/>
@@ -1305,7 +1305,7 @@
               <w:rPr>
                 <w:webHidden/>
               </w:rPr>
-              <w:instrText xml:space="preserve"> PAGEREF _Toc504396855 \h </w:instrText>
+              <w:instrText xml:space="preserve"> PAGEREF _Toc505102071 \h </w:instrText>
             </w:r>
             <w:r>
               <w:rPr>
@@ -1339,7 +1339,7 @@
               <w:lang w:val="de-DE" w:eastAsia="de-DE"/>
             </w:rPr>
           </w:pPr>
-          <w:hyperlink w:anchor="_Toc504396856" w:history="1">
+          <w:hyperlink w:anchor="_Toc505102072" w:history="1">
             <w:r>
               <w:rPr>
                 <w:rStyle w:val="Hyperlink"/>
@@ -1374,7 +1374,7 @@
               <w:rPr>
                 <w:webHidden/>
               </w:rPr>
-              <w:instrText xml:space="preserve"> PAGEREF _Toc504396856 \h </w:instrText>
+              <w:instrText xml:space="preserve"> PAGEREF _Toc505102072 \h </w:instrText>
             </w:r>
             <w:r>
               <w:rPr>
@@ -1391,7 +1391,7 @@
               <w:rPr>
                 <w:webHidden/>
               </w:rPr>
-              <w:t>4-21</w:t>
+              <w:t>4-22</w:t>
             </w:r>
             <w:r>
               <w:rPr>
@@ -1408,7 +1408,7 @@
               <w:lang w:val="de-DE" w:eastAsia="de-DE"/>
             </w:rPr>
           </w:pPr>
-          <w:hyperlink w:anchor="_Toc504396857" w:history="1">
+          <w:hyperlink w:anchor="_Toc505102073" w:history="1">
             <w:r>
               <w:rPr>
                 <w:rStyle w:val="Hyperlink"/>
@@ -1443,7 +1443,7 @@
               <w:rPr>
                 <w:webHidden/>
               </w:rPr>
-              <w:instrText xml:space="preserve"> PAGEREF _Toc504396857 \h </w:instrText>
+              <w:instrText xml:space="preserve"> PAGEREF _Toc505102073 \h </w:instrText>
             </w:r>
             <w:r>
               <w:rPr>
@@ -1460,7 +1460,7 @@
               <w:rPr>
                 <w:webHidden/>
               </w:rPr>
-              <w:t>4-22</w:t>
+              <w:t>4-23</w:t>
             </w:r>
             <w:r>
               <w:rPr>
@@ -1477,7 +1477,7 @@
               <w:lang w:val="de-DE" w:eastAsia="de-DE"/>
             </w:rPr>
           </w:pPr>
-          <w:hyperlink w:anchor="_Toc504396858" w:history="1">
+          <w:hyperlink w:anchor="_Toc505102074" w:history="1">
             <w:r>
               <w:rPr>
                 <w:rStyle w:val="Hyperlink"/>
@@ -1512,7 +1512,7 @@
               <w:rPr>
                 <w:webHidden/>
               </w:rPr>
-              <w:instrText xml:space="preserve"> PAGEREF _Toc504396858 \h </w:instrText>
+              <w:instrText xml:space="preserve"> PAGEREF _Toc505102074 \h </w:instrText>
             </w:r>
             <w:r>
               <w:rPr>
@@ -1529,7 +1529,7 @@
               <w:rPr>
                 <w:webHidden/>
               </w:rPr>
-              <w:t>4-22</w:t>
+              <w:t>4-23</w:t>
             </w:r>
             <w:r>
               <w:rPr>
@@ -1546,7 +1546,7 @@
               <w:lang w:val="de-DE" w:eastAsia="de-DE"/>
             </w:rPr>
           </w:pPr>
-          <w:hyperlink w:anchor="_Toc504396859" w:history="1">
+          <w:hyperlink w:anchor="_Toc505102075" w:history="1">
             <w:r>
               <w:rPr>
                 <w:rStyle w:val="Hyperlink"/>
@@ -1581,7 +1581,7 @@
               <w:rPr>
                 <w:webHidden/>
               </w:rPr>
-              <w:instrText xml:space="preserve"> PAGEREF _Toc504396859 \h </w:instrText>
+              <w:instrText xml:space="preserve"> PAGEREF _Toc505102075 \h </w:instrText>
             </w:r>
             <w:r>
               <w:rPr>
@@ -1598,7 +1598,7 @@
               <w:rPr>
                 <w:webHidden/>
               </w:rPr>
-              <w:t>5-24</w:t>
+              <w:t>5-25</w:t>
             </w:r>
             <w:r>
               <w:rPr>
@@ -1615,7 +1615,7 @@
               <w:lang w:val="de-DE" w:eastAsia="de-DE"/>
             </w:rPr>
           </w:pPr>
-          <w:hyperlink w:anchor="_Toc504396860" w:history="1">
+          <w:hyperlink w:anchor="_Toc505102076" w:history="1">
             <w:r>
               <w:rPr>
                 <w:rStyle w:val="Hyperlink"/>
@@ -1650,7 +1650,7 @@
               <w:rPr>
                 <w:webHidden/>
               </w:rPr>
-              <w:instrText xml:space="preserve"> PAGEREF _Toc504396860 \h </w:instrText>
+              <w:instrText xml:space="preserve"> PAGEREF _Toc505102076 \h </w:instrText>
             </w:r>
             <w:r>
               <w:rPr>
@@ -1667,7 +1667,7 @@
               <w:rPr>
                 <w:webHidden/>
               </w:rPr>
-              <w:t>5-24</w:t>
+              <w:t>5-25</w:t>
             </w:r>
             <w:r>
               <w:rPr>
@@ -1684,7 +1684,7 @@
               <w:lang w:val="de-DE" w:eastAsia="de-DE"/>
             </w:rPr>
           </w:pPr>
-          <w:hyperlink w:anchor="_Toc504396861" w:history="1">
+          <w:hyperlink w:anchor="_Toc505102077" w:history="1">
             <w:r>
               <w:rPr>
                 <w:rStyle w:val="Hyperlink"/>
@@ -1719,7 +1719,7 @@
               <w:rPr>
                 <w:webHidden/>
               </w:rPr>
-              <w:instrText xml:space="preserve"> PAGEREF _Toc504396861 \h </w:instrText>
+              <w:instrText xml:space="preserve"> PAGEREF _Toc505102077 \h </w:instrText>
             </w:r>
             <w:r>
               <w:rPr>
@@ -1736,7 +1736,7 @@
               <w:rPr>
                 <w:webHidden/>
               </w:rPr>
-              <w:t>5-24</w:t>
+              <w:t>5-25</w:t>
             </w:r>
             <w:r>
               <w:rPr>
@@ -1753,7 +1753,7 @@
               <w:lang w:val="de-DE" w:eastAsia="de-DE"/>
             </w:rPr>
           </w:pPr>
-          <w:hyperlink w:anchor="_Toc504396862" w:history="1">
+          <w:hyperlink w:anchor="_Toc505102078" w:history="1">
             <w:r>
               <w:rPr>
                 <w:rStyle w:val="Hyperlink"/>
@@ -1770,7 +1770,7 @@
               <w:rPr>
                 <w:rStyle w:val="Hyperlink"/>
               </w:rPr>
-              <w:t>Reease History</w:t>
+              <w:t>Release History</w:t>
             </w:r>
             <w:r>
               <w:rPr>
@@ -1788,7 +1788,7 @@
               <w:rPr>
                 <w:webHidden/>
               </w:rPr>
-              <w:instrText xml:space="preserve"> PAGEREF _Toc504396862 \h </w:instrText>
+              <w:instrText xml:space="preserve"> PAGEREF _Toc505102078 \h </w:instrText>
             </w:r>
             <w:r>
               <w:rPr>
@@ -1805,7 +1805,7 @@
               <w:rPr>
                 <w:webHidden/>
               </w:rPr>
-              <w:t>6-24</w:t>
+              <w:t>6-25</w:t>
             </w:r>
             <w:r>
               <w:rPr>
@@ -1926,7 +1926,7 @@
       <w:pPr>
         <w:pStyle w:val="berschrift1"/>
       </w:pPr>
-      <w:bookmarkStart w:id="3" w:name="_Toc504396840"/>
+      <w:bookmarkStart w:id="3" w:name="_Toc505102056"/>
       <w:bookmarkEnd w:id="2"/>
       <w:r>
         <w:t>Summary</w:t>
@@ -2629,7 +2629,7 @@
       <w:pPr>
         <w:pStyle w:val="berschrift1"/>
       </w:pPr>
-      <w:bookmarkStart w:id="4" w:name="_Toc504396841"/>
+      <w:bookmarkStart w:id="4" w:name="_Toc505102057"/>
       <w:r>
         <w:t>Components</w:t>
       </w:r>
@@ -3298,7 +3298,7 @@
       <w:pPr>
         <w:pStyle w:val="berschrift1"/>
       </w:pPr>
-      <w:bookmarkStart w:id="7" w:name="_Toc504396842"/>
+      <w:bookmarkStart w:id="7" w:name="_Toc505102058"/>
       <w:r>
         <w:lastRenderedPageBreak/>
         <w:t>Component Overview</w:t>
@@ -3309,7 +3309,7 @@
       <w:pPr>
         <w:pStyle w:val="berschrift2"/>
       </w:pPr>
-      <w:bookmarkStart w:id="8" w:name="_Toc504396843"/>
+      <w:bookmarkStart w:id="8" w:name="_Toc505102059"/>
       <w:r>
         <w:t>Functional Overview</w:t>
       </w:r>
@@ -3332,7 +3332,7 @@
         <w:pStyle w:val="berschrift3"/>
         <w:ind w:left="1890"/>
       </w:pPr>
-      <w:bookmarkStart w:id="9" w:name="_Toc504396844"/>
+      <w:bookmarkStart w:id="9" w:name="_Toc505102060"/>
       <w:r>
         <w:t>Setup</w:t>
       </w:r>
@@ -3707,7 +3707,7 @@
         </w:tabs>
         <w:ind w:left="630" w:firstLine="0"/>
       </w:pPr>
-      <w:bookmarkStart w:id="10" w:name="_Toc504396845"/>
+      <w:bookmarkStart w:id="10" w:name="_Toc505102061"/>
       <w:r>
         <w:lastRenderedPageBreak/>
         <w:t xml:space="preserve">Setup </w:t>
@@ -5810,8 +5810,6 @@
         </w:rPr>
         <w:br/>
       </w:r>
-      <w:bookmarkStart w:id="11" w:name="_GoBack"/>
-      <w:bookmarkEnd w:id="11"/>
     </w:p>
     <w:p>
       <w:pPr>
@@ -5947,9 +5945,8 @@
         <w:pStyle w:val="berschrift3"/>
         <w:ind w:left="630" w:firstLine="0"/>
       </w:pPr>
-      <w:bookmarkStart w:id="12" w:name="_Toc504396846"/>
-      <w:r>
-        <w:lastRenderedPageBreak/>
+      <w:bookmarkStart w:id="11" w:name="_Toc505102062"/>
+      <w:r>
         <w:t xml:space="preserve">Setup </w:t>
       </w:r>
       <w:r>
@@ -5961,7 +5958,7 @@
       <w:r>
         <w:t>alues</w:t>
       </w:r>
-      <w:bookmarkEnd w:id="12"/>
+      <w:bookmarkEnd w:id="11"/>
     </w:p>
     <w:p>
       <w:pPr>
@@ -6114,9 +6111,9 @@
           <w:szCs w:val="24"/>
         </w:rPr>
         <w:drawing>
-          <wp:inline distT="0" distB="0" distL="0" distR="0" wp14:anchorId="09029690" wp14:editId="461E2938">
-            <wp:extent cx="6099568" cy="1950720"/>
-            <wp:effectExtent l="0" t="0" r="0" b="5080"/>
+          <wp:inline distT="0" distB="0" distL="0" distR="0" wp14:anchorId="09029690" wp14:editId="64BC768B">
+            <wp:extent cx="5638800" cy="1803360"/>
+            <wp:effectExtent l="0" t="0" r="0" b="6985"/>
             <wp:docPr id="51" name="Picture 3"/>
             <wp:cNvGraphicFramePr>
               <a:graphicFrameLocks xmlns:a="http://schemas.openxmlformats.org/drawingml/2006/main" noChangeAspect="1"/>
@@ -6146,7 +6143,7 @@
                   <pic:spPr bwMode="auto">
                     <a:xfrm>
                       <a:off x="0" y="0"/>
-                      <a:ext cx="6099568" cy="1950720"/>
+                      <a:ext cx="5660019" cy="1810146"/>
                     </a:xfrm>
                     <a:prstGeom prst="rect">
                       <a:avLst/>
@@ -6248,9 +6245,9 @@
           <w:szCs w:val="24"/>
         </w:rPr>
         <w:drawing>
-          <wp:inline distT="0" distB="0" distL="0" distR="0" wp14:anchorId="4356C08B" wp14:editId="362161CE">
-            <wp:extent cx="6004560" cy="956977"/>
-            <wp:effectExtent l="0" t="0" r="0" b="8255"/>
+          <wp:inline distT="0" distB="0" distL="0" distR="0" wp14:anchorId="4356C08B" wp14:editId="17FF4BC8">
+            <wp:extent cx="5619750" cy="895648"/>
+            <wp:effectExtent l="0" t="0" r="0" b="0"/>
             <wp:docPr id="50" name="Picture 4"/>
             <wp:cNvGraphicFramePr>
               <a:graphicFrameLocks xmlns:a="http://schemas.openxmlformats.org/drawingml/2006/main" noChangeAspect="1"/>
@@ -6280,7 +6277,7 @@
                   <pic:spPr bwMode="auto">
                     <a:xfrm>
                       <a:off x="0" y="0"/>
-                      <a:ext cx="6004560" cy="956977"/>
+                      <a:ext cx="5667119" cy="903198"/>
                     </a:xfrm>
                     <a:prstGeom prst="rect">
                       <a:avLst/>
@@ -6312,8 +6309,8 @@
           <w:szCs w:val="24"/>
         </w:rPr>
         <w:drawing>
-          <wp:inline distT="0" distB="0" distL="0" distR="0" wp14:anchorId="7225711B" wp14:editId="40C63520">
-            <wp:extent cx="5750114" cy="1838960"/>
+          <wp:inline distT="0" distB="0" distL="0" distR="0" wp14:anchorId="7225711B" wp14:editId="718D3EED">
+            <wp:extent cx="5543550" cy="1772899"/>
             <wp:effectExtent l="0" t="0" r="0" b="0"/>
             <wp:docPr id="44" name="Picture 5"/>
             <wp:cNvGraphicFramePr>
@@ -6344,7 +6341,7 @@
                   <pic:spPr bwMode="auto">
                     <a:xfrm>
                       <a:off x="0" y="0"/>
-                      <a:ext cx="5750114" cy="1838960"/>
+                      <a:ext cx="5560531" cy="1778330"/>
                     </a:xfrm>
                     <a:prstGeom prst="rect">
                       <a:avLst/>
@@ -6405,9 +6402,9 @@
         </w:rPr>
         <w:lastRenderedPageBreak/>
         <w:drawing>
-          <wp:inline distT="0" distB="0" distL="0" distR="0" wp14:anchorId="0804FA6E" wp14:editId="69362B0A">
-            <wp:extent cx="6268588" cy="1503680"/>
-            <wp:effectExtent l="0" t="0" r="5715" b="0"/>
+          <wp:inline distT="0" distB="0" distL="0" distR="0" wp14:anchorId="0804FA6E" wp14:editId="52E22155">
+            <wp:extent cx="5734050" cy="1375457"/>
+            <wp:effectExtent l="0" t="0" r="0" b="0"/>
             <wp:docPr id="24" name="Picture 7"/>
             <wp:cNvGraphicFramePr>
               <a:graphicFrameLocks xmlns:a="http://schemas.openxmlformats.org/drawingml/2006/main" noChangeAspect="1"/>
@@ -6437,7 +6434,7 @@
                   <pic:spPr bwMode="auto">
                     <a:xfrm>
                       <a:off x="0" y="0"/>
-                      <a:ext cx="6268588" cy="1503680"/>
+                      <a:ext cx="5752952" cy="1379991"/>
                     </a:xfrm>
                     <a:prstGeom prst="rect">
                       <a:avLst/>
@@ -6573,9 +6570,9 @@
           <w:szCs w:val="24"/>
         </w:rPr>
         <w:drawing>
-          <wp:inline distT="0" distB="0" distL="0" distR="0" wp14:anchorId="42080AA7" wp14:editId="619A36F0">
-            <wp:extent cx="5831840" cy="1380747"/>
-            <wp:effectExtent l="0" t="0" r="10160" b="0"/>
+          <wp:inline distT="0" distB="0" distL="0" distR="0" wp14:anchorId="42080AA7" wp14:editId="2C54D4CF">
+            <wp:extent cx="5667375" cy="1341808"/>
+            <wp:effectExtent l="0" t="0" r="0" b="0"/>
             <wp:docPr id="20" name="Picture 8"/>
             <wp:cNvGraphicFramePr>
               <a:graphicFrameLocks xmlns:a="http://schemas.openxmlformats.org/drawingml/2006/main" noChangeAspect="1"/>
@@ -6605,7 +6602,7 @@
                   <pic:spPr bwMode="auto">
                     <a:xfrm>
                       <a:off x="0" y="0"/>
-                      <a:ext cx="5831840" cy="1380747"/>
+                      <a:ext cx="5684912" cy="1345960"/>
                     </a:xfrm>
                     <a:prstGeom prst="rect">
                       <a:avLst/>
@@ -6701,9 +6698,9 @@
           <w:noProof/>
         </w:rPr>
         <w:drawing>
-          <wp:inline distT="0" distB="0" distL="0" distR="0" wp14:anchorId="544DB367" wp14:editId="67455C22">
-            <wp:extent cx="6188710" cy="2990850"/>
-            <wp:effectExtent l="0" t="0" r="2540" b="0"/>
+          <wp:inline distT="0" distB="0" distL="0" distR="0" wp14:anchorId="544DB367" wp14:editId="3982D547">
+            <wp:extent cx="5734050" cy="2771124"/>
+            <wp:effectExtent l="0" t="0" r="0" b="0"/>
             <wp:docPr id="12" name="Grafik 12"/>
             <wp:cNvGraphicFramePr>
               <a:graphicFrameLocks xmlns:a="http://schemas.openxmlformats.org/drawingml/2006/main" noChangeAspect="1"/>
@@ -6724,7 +6721,7 @@
                   <pic:spPr>
                     <a:xfrm>
                       <a:off x="0" y="0"/>
-                      <a:ext cx="6188710" cy="2990850"/>
+                      <a:ext cx="5750458" cy="2779054"/>
                     </a:xfrm>
                     <a:prstGeom prst="rect">
                       <a:avLst/>
@@ -6758,12 +6755,11 @@
         <w:pStyle w:val="berschrift3"/>
         <w:ind w:left="630" w:firstLine="0"/>
       </w:pPr>
-      <w:bookmarkStart w:id="13" w:name="_Toc504396847"/>
-      <w:r>
-        <w:lastRenderedPageBreak/>
+      <w:bookmarkStart w:id="12" w:name="_Toc505102063"/>
+      <w:r>
         <w:t>Setup Service Framework Configuration</w:t>
       </w:r>
-      <w:bookmarkEnd w:id="13"/>
+      <w:bookmarkEnd w:id="12"/>
       <w:r>
         <w:t xml:space="preserve"> </w:t>
       </w:r>
@@ -7636,11 +7632,11 @@
         <w:pStyle w:val="berschrift3"/>
         <w:ind w:left="720" w:firstLine="0"/>
       </w:pPr>
-      <w:bookmarkStart w:id="14" w:name="_Toc504396848"/>
+      <w:bookmarkStart w:id="13" w:name="_Toc505102064"/>
       <w:r>
         <w:t>Setup Job Schedules Configuration</w:t>
       </w:r>
-      <w:bookmarkEnd w:id="14"/>
+      <w:bookmarkEnd w:id="13"/>
     </w:p>
     <w:p>
       <w:pPr>
@@ -8105,9 +8101,9 @@
           <w:noProof/>
         </w:rPr>
         <w:drawing>
-          <wp:inline distT="0" distB="0" distL="0" distR="0" wp14:anchorId="5973029F" wp14:editId="4A35130E">
-            <wp:extent cx="6181725" cy="1476375"/>
-            <wp:effectExtent l="0" t="0" r="9525" b="9525"/>
+          <wp:inline distT="0" distB="0" distL="0" distR="0" wp14:anchorId="5973029F" wp14:editId="072EBA69">
+            <wp:extent cx="5686425" cy="1358083"/>
+            <wp:effectExtent l="0" t="0" r="0" b="0"/>
             <wp:docPr id="9" name="Imagem 9"/>
             <wp:cNvGraphicFramePr>
               <a:graphicFrameLocks xmlns:a="http://schemas.openxmlformats.org/drawingml/2006/main" noChangeAspect="1"/>
@@ -8137,7 +8133,7 @@
                   <pic:spPr bwMode="auto">
                     <a:xfrm>
                       <a:off x="0" y="0"/>
-                      <a:ext cx="6181725" cy="1476375"/>
+                      <a:ext cx="5698861" cy="1361053"/>
                     </a:xfrm>
                     <a:prstGeom prst="rect">
                       <a:avLst/>
@@ -8208,9 +8204,9 @@
         </w:rPr>
         <w:lastRenderedPageBreak/>
         <w:drawing>
-          <wp:inline distT="0" distB="0" distL="0" distR="0" wp14:anchorId="79A5F9FE" wp14:editId="44A574CB">
-            <wp:extent cx="6217920" cy="3291840"/>
-            <wp:effectExtent l="0" t="0" r="0" b="3810"/>
+          <wp:inline distT="0" distB="0" distL="0" distR="0" wp14:anchorId="79A5F9FE" wp14:editId="7883887E">
+            <wp:extent cx="5610225" cy="2970119"/>
+            <wp:effectExtent l="0" t="0" r="0" b="1905"/>
             <wp:docPr id="14" name="Imagem 14"/>
             <wp:cNvGraphicFramePr>
               <a:graphicFrameLocks xmlns:a="http://schemas.openxmlformats.org/drawingml/2006/main" noChangeAspect="1"/>
@@ -8240,7 +8236,7 @@
                   <pic:spPr bwMode="auto">
                     <a:xfrm>
                       <a:off x="0" y="0"/>
-                      <a:ext cx="6217920" cy="3291840"/>
+                      <a:ext cx="5623894" cy="2977356"/>
                     </a:xfrm>
                     <a:prstGeom prst="rect">
                       <a:avLst/>
@@ -8267,7 +8263,7 @@
         <w:pStyle w:val="berschrift3"/>
         <w:ind w:left="720" w:firstLine="0"/>
       </w:pPr>
-      <w:bookmarkStart w:id="15" w:name="_Toc504396849"/>
+      <w:bookmarkStart w:id="14" w:name="_Toc505102065"/>
       <w:r>
         <w:t xml:space="preserve">API </w:t>
       </w:r>
@@ -8277,7 +8273,7 @@
       <w:r>
         <w:t xml:space="preserve"> - Controllers</w:t>
       </w:r>
-      <w:bookmarkEnd w:id="15"/>
+      <w:bookmarkEnd w:id="14"/>
     </w:p>
     <w:p>
       <w:pPr>
@@ -8997,11 +8993,11 @@
         <w:pStyle w:val="berschrift3"/>
         <w:ind w:left="720" w:firstLine="0"/>
       </w:pPr>
-      <w:bookmarkStart w:id="16" w:name="_Toc504396850"/>
+      <w:bookmarkStart w:id="15" w:name="_Toc505102066"/>
       <w:r>
         <w:t>API Integration – Templates</w:t>
       </w:r>
-      <w:bookmarkEnd w:id="16"/>
+      <w:bookmarkEnd w:id="15"/>
     </w:p>
     <w:p>
       <w:pPr>
@@ -9307,12 +9303,12 @@
         <w:pStyle w:val="berschrift3"/>
         <w:ind w:left="720" w:firstLine="0"/>
       </w:pPr>
-      <w:bookmarkStart w:id="17" w:name="_Toc504396851"/>
+      <w:bookmarkStart w:id="16" w:name="_Toc505102067"/>
       <w:r>
         <w:lastRenderedPageBreak/>
         <w:t>API Integration - Pipelines</w:t>
       </w:r>
-      <w:bookmarkEnd w:id="17"/>
+      <w:bookmarkEnd w:id="16"/>
     </w:p>
     <w:p>
       <w:pPr>
@@ -9918,12 +9914,12 @@
         <w:pStyle w:val="berschrift3"/>
         <w:ind w:left="720" w:firstLine="0"/>
       </w:pPr>
-      <w:bookmarkStart w:id="18" w:name="_Toc504396852"/>
+      <w:bookmarkStart w:id="17" w:name="_Toc505102068"/>
       <w:r>
         <w:lastRenderedPageBreak/>
         <w:t>API Integration – Customized order information</w:t>
       </w:r>
-      <w:bookmarkEnd w:id="18"/>
+      <w:bookmarkEnd w:id="17"/>
     </w:p>
     <w:p>
       <w:pPr>
@@ -10166,9 +10162,9 @@
           <w:szCs w:val="28"/>
         </w:rPr>
         <w:drawing>
-          <wp:inline distT="0" distB="0" distL="0" distR="0" wp14:anchorId="0CE186BA" wp14:editId="7ABD8247">
-            <wp:extent cx="5933440" cy="4337731"/>
-            <wp:effectExtent l="0" t="0" r="10160" b="5715"/>
+          <wp:inline distT="0" distB="0" distL="0" distR="0" wp14:anchorId="0CE186BA" wp14:editId="782B8239">
+            <wp:extent cx="5659769" cy="4137660"/>
+            <wp:effectExtent l="0" t="0" r="0" b="0"/>
             <wp:docPr id="3" name="Picture 1"/>
             <wp:cNvGraphicFramePr>
               <a:graphicFrameLocks xmlns:a="http://schemas.openxmlformats.org/drawingml/2006/main" noChangeAspect="1"/>
@@ -10198,7 +10194,7 @@
                   <pic:spPr bwMode="auto">
                     <a:xfrm>
                       <a:off x="0" y="0"/>
-                      <a:ext cx="5934947" cy="4338833"/>
+                      <a:ext cx="5663353" cy="4140280"/>
                     </a:xfrm>
                     <a:prstGeom prst="rect">
                       <a:avLst/>
@@ -10486,15 +10482,15 @@
         <w:pStyle w:val="berschrift2"/>
         <w:ind w:left="720"/>
       </w:pPr>
-      <w:bookmarkStart w:id="19" w:name="_Toc285887829"/>
-      <w:bookmarkStart w:id="20" w:name="_Toc504396853"/>
+      <w:bookmarkStart w:id="18" w:name="_Toc285887829"/>
+      <w:bookmarkStart w:id="19" w:name="_Toc505102069"/>
       <w:r>
         <w:lastRenderedPageBreak/>
         <w:t>Other Non-Transactional Operations</w:t>
       </w:r>
-      <w:bookmarkEnd w:id="20"/>
-    </w:p>
-    <w:bookmarkEnd w:id="19"/>
+      <w:bookmarkEnd w:id="19"/>
+    </w:p>
+    <w:bookmarkEnd w:id="18"/>
     <w:p>
       <w:pPr>
         <w:widowControl w:val="0"/>
@@ -10760,9 +10756,9 @@
           <w:noProof/>
         </w:rPr>
         <w:drawing>
-          <wp:inline distT="0" distB="0" distL="0" distR="0" wp14:anchorId="1327349E" wp14:editId="3A79B6EA">
-            <wp:extent cx="5832720" cy="2527512"/>
-            <wp:effectExtent l="0" t="0" r="9525" b="12700"/>
+          <wp:inline distT="0" distB="0" distL="0" distR="0" wp14:anchorId="1327349E" wp14:editId="1B651BA1">
+            <wp:extent cx="5610225" cy="2431097"/>
+            <wp:effectExtent l="0" t="0" r="0" b="7620"/>
             <wp:docPr id="93" name="Picture 93"/>
             <wp:cNvGraphicFramePr>
               <a:graphicFrameLocks xmlns:a="http://schemas.openxmlformats.org/drawingml/2006/main" noChangeAspect="1"/>
@@ -10792,7 +10788,7 @@
                   <pic:spPr bwMode="auto">
                     <a:xfrm>
                       <a:off x="0" y="0"/>
-                      <a:ext cx="5833088" cy="2527671"/>
+                      <a:ext cx="5616807" cy="2433949"/>
                     </a:xfrm>
                     <a:prstGeom prst="rect">
                       <a:avLst/>
@@ -10822,10 +10818,10 @@
           <w:color w:val="00000A"/>
         </w:rPr>
       </w:pPr>
-      <w:bookmarkStart w:id="21" w:name="_Toc245264342"/>
-      <w:bookmarkStart w:id="22" w:name="_Toc279703429"/>
-      <w:bookmarkStart w:id="23" w:name="_Toc279703522"/>
-      <w:bookmarkStart w:id="24" w:name="_Toc78862414"/>
+      <w:bookmarkStart w:id="20" w:name="_Toc245264342"/>
+      <w:bookmarkStart w:id="21" w:name="_Toc279703429"/>
+      <w:bookmarkStart w:id="22" w:name="_Toc279703522"/>
+      <w:bookmarkStart w:id="23" w:name="_Toc78862414"/>
       <w:bookmarkEnd w:id="6"/>
     </w:p>
     <w:p>
@@ -10855,10 +10851,10 @@
       <w:pPr>
         <w:pStyle w:val="berschrift1"/>
       </w:pPr>
-      <w:bookmarkStart w:id="25" w:name="_Toc504396854"/>
+      <w:bookmarkStart w:id="24" w:name="_Toc505102070"/>
+      <w:bookmarkEnd w:id="20"/>
       <w:bookmarkEnd w:id="21"/>
       <w:bookmarkEnd w:id="22"/>
-      <w:bookmarkEnd w:id="23"/>
       <w:r>
         <w:lastRenderedPageBreak/>
         <w:t>Configuration</w:t>
@@ -10866,7 +10862,7 @@
       <w:r>
         <w:t xml:space="preserve"> Guide</w:t>
       </w:r>
-      <w:bookmarkEnd w:id="25"/>
+      <w:bookmarkEnd w:id="24"/>
     </w:p>
     <w:p/>
     <w:p>
@@ -10874,11 +10870,11 @@
         <w:pStyle w:val="berschrift2"/>
         <w:ind w:left="810"/>
       </w:pPr>
-      <w:bookmarkStart w:id="26" w:name="_Toc504396855"/>
+      <w:bookmarkStart w:id="25" w:name="_Toc505102071"/>
       <w:r>
         <w:t>Setup</w:t>
       </w:r>
-      <w:bookmarkEnd w:id="26"/>
+      <w:bookmarkEnd w:id="25"/>
     </w:p>
     <w:p>
       <w:pPr>
@@ -11156,7 +11152,28 @@
           <w:rFonts w:cs="Trebuchet MS"/>
           <w:color w:val="00000A"/>
         </w:rPr>
-        <w:t>or screenshot of setting</w:t>
+        <w:t xml:space="preserve">or screenshot of </w:t>
+      </w:r>
+      <w:r>
+        <w:rPr>
+          <w:rFonts w:cs="Trebuchet MS"/>
+          <w:color w:val="00000A"/>
+        </w:rPr>
+        <w:t xml:space="preserve">the </w:t>
+      </w:r>
+      <w:r>
+        <w:rPr>
+          <w:rFonts w:cs="Trebuchet MS"/>
+          <w:color w:val="00000A"/>
+        </w:rPr>
+        <w:t>setting</w:t>
+      </w:r>
+      <w:r>
+        <w:rPr>
+          <w:rFonts w:cs="Trebuchet MS"/>
+          <w:color w:val="00000A"/>
+        </w:rPr>
+        <w:t>s</w:t>
       </w:r>
       <w:r>
         <w:rPr>
@@ -11186,9 +11203,9 @@
           <w:color w:val="00000A"/>
         </w:rPr>
         <w:drawing>
-          <wp:inline distT="0" distB="0" distL="0" distR="0" wp14:anchorId="25CD3E37" wp14:editId="53B3FF5F">
-            <wp:extent cx="6217920" cy="4023360"/>
-            <wp:effectExtent l="0" t="0" r="0" b="0"/>
+          <wp:inline distT="0" distB="0" distL="0" distR="0" wp14:anchorId="25CD3E37" wp14:editId="06DDEE91">
+            <wp:extent cx="4848918" cy="3137535"/>
+            <wp:effectExtent l="0" t="0" r="8890" b="5715"/>
             <wp:docPr id="15" name="Imagem 15"/>
             <wp:cNvGraphicFramePr>
               <a:graphicFrameLocks xmlns:a="http://schemas.openxmlformats.org/drawingml/2006/main" noChangeAspect="1"/>
@@ -11218,7 +11235,7 @@
                   <pic:spPr bwMode="auto">
                     <a:xfrm>
                       <a:off x="0" y="0"/>
-                      <a:ext cx="6217920" cy="4023360"/>
+                      <a:ext cx="4855887" cy="3142044"/>
                     </a:xfrm>
                     <a:prstGeom prst="rect">
                       <a:avLst/>
@@ -11286,11 +11303,28 @@
     </w:p>
     <w:p>
       <w:pPr>
+        <w:rPr>
+          <w:rFonts w:ascii="Trebuchet MS" w:eastAsiaTheme="majorEastAsia" w:hAnsi="Trebuchet MS" w:cstheme="majorBidi"/>
+          <w:b/>
+          <w:bCs/>
+          <w:i/>
+          <w:color w:val="595959" w:themeColor="text1" w:themeTint="A6"/>
+          <w:sz w:val="20"/>
+          <w:szCs w:val="20"/>
+        </w:rPr>
+      </w:pPr>
+      <w:r>
+        <w:br w:type="page"/>
+      </w:r>
+    </w:p>
+    <w:p>
+      <w:pPr>
         <w:pStyle w:val="berschrift3"/>
         <w:ind w:left="1080" w:hanging="540"/>
       </w:pPr>
-      <w:bookmarkStart w:id="27" w:name="_Toc504396856"/>
-      <w:r>
+      <w:bookmarkStart w:id="26" w:name="_Toc505102072"/>
+      <w:r>
+        <w:lastRenderedPageBreak/>
         <w:t xml:space="preserve">Configuration on </w:t>
       </w:r>
       <w:proofErr w:type="spellStart"/>
@@ -11301,7 +11335,7 @@
       <w:r>
         <w:t xml:space="preserve"> side</w:t>
       </w:r>
-      <w:bookmarkEnd w:id="27"/>
+      <w:bookmarkEnd w:id="26"/>
       <w:r>
         <w:t xml:space="preserve"> </w:t>
       </w:r>
@@ -11403,8 +11437,8 @@
         <w:spacing w:after="240" w:line="240" w:lineRule="auto"/>
         <w:ind w:left="1080"/>
         <w:rPr>
-          <w:rFonts w:cs="Trebuchet MS"/>
-          <w:color w:val="00000A"/>
+          <w:rStyle w:val="Hyperlink"/>
+          <w:rFonts w:cs="Trebuchet MS"/>
         </w:rPr>
       </w:pPr>
       <w:r>
@@ -11440,10 +11474,435 @@
     </w:p>
     <w:p>
       <w:pPr>
+        <w:widowControl w:val="0"/>
+        <w:autoSpaceDE w:val="0"/>
+        <w:autoSpaceDN w:val="0"/>
+        <w:adjustRightInd w:val="0"/>
+        <w:spacing w:after="240" w:line="240" w:lineRule="auto"/>
+        <w:ind w:left="1080"/>
+        <w:rPr>
+          <w:rFonts w:cs="Trebuchet MS"/>
+          <w:color w:val="00000A"/>
+        </w:rPr>
+      </w:pPr>
+      <w:r>
+        <w:rPr>
+          <w:rFonts w:cs="Trebuchet MS"/>
+          <w:color w:val="00000A"/>
+        </w:rPr>
+        <w:t xml:space="preserve">The </w:t>
+      </w:r>
+      <w:proofErr w:type="spellStart"/>
+      <w:r>
+        <w:rPr>
+          <w:rFonts w:cs="Trebuchet MS"/>
+          <w:color w:val="00000A"/>
+        </w:rPr>
+        <w:t>w</w:t>
+      </w:r>
+      <w:r>
+        <w:rPr>
+          <w:rFonts w:cs="Trebuchet MS"/>
+          <w:color w:val="00000A"/>
+        </w:rPr>
+        <w:t>ebhooks</w:t>
+      </w:r>
+      <w:proofErr w:type="spellEnd"/>
+      <w:r>
+        <w:rPr>
+          <w:rFonts w:cs="Trebuchet MS"/>
+          <w:color w:val="00000A"/>
+        </w:rPr>
+        <w:t xml:space="preserve"> for </w:t>
+      </w:r>
+      <w:r>
+        <w:rPr>
+          <w:rFonts w:cs="Trebuchet MS"/>
+          <w:color w:val="00000A"/>
+        </w:rPr>
+        <w:t>Guarantee Completion</w:t>
+      </w:r>
+      <w:r>
+        <w:rPr>
+          <w:rFonts w:cs="Trebuchet MS"/>
+          <w:color w:val="00000A"/>
+        </w:rPr>
+        <w:t xml:space="preserve">, </w:t>
+      </w:r>
+      <w:r>
+        <w:rPr>
+          <w:rFonts w:cs="Trebuchet MS"/>
+          <w:color w:val="00000A"/>
+        </w:rPr>
+        <w:t>Case Creation</w:t>
+      </w:r>
+      <w:r>
+        <w:rPr>
+          <w:rFonts w:cs="Trebuchet MS"/>
+          <w:color w:val="00000A"/>
+        </w:rPr>
+        <w:t xml:space="preserve">, </w:t>
+      </w:r>
+      <w:r>
+        <w:rPr>
+          <w:rFonts w:cs="Trebuchet MS"/>
+          <w:color w:val="00000A"/>
+        </w:rPr>
+        <w:t>Case Rescore</w:t>
+      </w:r>
+      <w:r>
+        <w:rPr>
+          <w:rFonts w:cs="Trebuchet MS"/>
+          <w:color w:val="00000A"/>
+        </w:rPr>
+        <w:t xml:space="preserve">, </w:t>
+      </w:r>
+      <w:r>
+        <w:rPr>
+          <w:rFonts w:cs="Trebuchet MS"/>
+          <w:color w:val="00000A"/>
+        </w:rPr>
+        <w:t>Case Review</w:t>
+      </w:r>
+      <w:r>
+        <w:rPr>
+          <w:rFonts w:cs="Trebuchet MS"/>
+          <w:color w:val="00000A"/>
+        </w:rPr>
+        <w:t xml:space="preserve"> and </w:t>
+      </w:r>
+      <w:r>
+        <w:rPr>
+          <w:rFonts w:cs="Trebuchet MS"/>
+          <w:color w:val="00000A"/>
+        </w:rPr>
+        <w:t>Claim Review</w:t>
+      </w:r>
+      <w:r>
+        <w:rPr>
+          <w:rFonts w:cs="Trebuchet MS"/>
+          <w:color w:val="00000A"/>
+        </w:rPr>
+        <w:t xml:space="preserve"> should be configured in </w:t>
+      </w:r>
+      <w:hyperlink r:id="rId47" w:history="1">
+        <w:r>
+          <w:rPr>
+            <w:rStyle w:val="Hyperlink"/>
+            <w:rFonts w:cs="Trebuchet MS"/>
+          </w:rPr>
+          <w:t>https://app.signifyd.com/settings/notifications</w:t>
+        </w:r>
+      </w:hyperlink>
+      <w:r>
+        <w:rPr>
+          <w:rFonts w:cs="Trebuchet MS"/>
+          <w:color w:val="00000A"/>
+        </w:rPr>
+        <w:t xml:space="preserve"> in order to update </w:t>
+      </w:r>
+      <w:r>
+        <w:rPr>
+          <w:rFonts w:cs="Trebuchet MS"/>
+          <w:color w:val="00000A"/>
+        </w:rPr>
+        <w:t xml:space="preserve">SFCC with the latest status from </w:t>
+      </w:r>
+      <w:proofErr w:type="spellStart"/>
+      <w:r>
+        <w:rPr>
+          <w:rFonts w:cs="Trebuchet MS"/>
+          <w:color w:val="00000A"/>
+        </w:rPr>
+        <w:t>Signifyd</w:t>
+      </w:r>
+      <w:proofErr w:type="spellEnd"/>
+      <w:r>
+        <w:rPr>
+          <w:rFonts w:cs="Trebuchet MS"/>
+          <w:color w:val="00000A"/>
+        </w:rPr>
+        <w:t>.</w:t>
+      </w:r>
+      <w:r>
+        <w:rPr>
+          <w:rFonts w:cs="Trebuchet MS"/>
+          <w:color w:val="00000A"/>
+        </w:rPr>
+        <w:t xml:space="preserve"> </w:t>
+      </w:r>
+    </w:p>
+    <w:p>
+      <w:pPr>
+        <w:widowControl w:val="0"/>
+        <w:autoSpaceDE w:val="0"/>
+        <w:autoSpaceDN w:val="0"/>
+        <w:adjustRightInd w:val="0"/>
+        <w:spacing w:after="240" w:line="240" w:lineRule="auto"/>
+        <w:ind w:left="1080"/>
+        <w:rPr>
+          <w:rFonts w:cs="Trebuchet MS"/>
+          <w:color w:val="00000A"/>
+        </w:rPr>
+      </w:pPr>
+      <w:r>
+        <w:rPr>
+          <w:rFonts w:cs="Trebuchet MS"/>
+          <w:color w:val="00000A"/>
+        </w:rPr>
+        <w:t>Example</w:t>
+      </w:r>
+      <w:r>
+        <w:rPr>
+          <w:rFonts w:cs="Trebuchet MS"/>
+          <w:color w:val="00000A"/>
+        </w:rPr>
+        <w:t xml:space="preserve"> URL</w:t>
+      </w:r>
+      <w:r>
+        <w:rPr>
+          <w:rFonts w:cs="Trebuchet MS"/>
+          <w:color w:val="00000A"/>
+        </w:rPr>
+        <w:t xml:space="preserve">: </w:t>
+      </w:r>
+      <w:hyperlink r:id="rId48" w:history="1">
+        <w:r>
+          <w:rPr>
+            <w:rStyle w:val="Hyperlink"/>
+            <w:rFonts w:cs="Trebuchet MS"/>
+          </w:rPr>
+          <w:t>https://yourStoreUrl.com/on/demandware.store/Sites-SiteGenesis-Site/en_US/Signifyd-Callback</w:t>
+        </w:r>
+      </w:hyperlink>
+      <w:r>
+        <w:rPr>
+          <w:rFonts w:cs="Trebuchet MS"/>
+          <w:color w:val="00000A"/>
+        </w:rPr>
+        <w:t>.</w:t>
+      </w:r>
+    </w:p>
+    <w:p>
+      <w:pPr>
+        <w:widowControl w:val="0"/>
+        <w:autoSpaceDE w:val="0"/>
+        <w:autoSpaceDN w:val="0"/>
+        <w:adjustRightInd w:val="0"/>
+        <w:spacing w:after="240" w:line="240" w:lineRule="auto"/>
+        <w:ind w:left="1080"/>
+        <w:rPr>
+          <w:rFonts w:cs="Trebuchet MS"/>
+          <w:color w:val="00000A"/>
+        </w:rPr>
+      </w:pPr>
+      <w:r>
+        <w:rPr>
+          <w:rFonts w:cs="Trebuchet MS"/>
+          <w:color w:val="00000A"/>
+        </w:rPr>
+        <w:t>O</w:t>
+      </w:r>
+      <w:r>
+        <w:rPr>
+          <w:rFonts w:cs="Trebuchet MS"/>
+          <w:color w:val="00000A"/>
+        </w:rPr>
+        <w:t xml:space="preserve">r you can add a URL </w:t>
+      </w:r>
+      <w:r>
+        <w:rPr>
+          <w:rFonts w:cs="Trebuchet MS"/>
+          <w:color w:val="00000A"/>
+        </w:rPr>
+        <w:t>R</w:t>
+      </w:r>
+      <w:r>
+        <w:rPr>
+          <w:rFonts w:cs="Trebuchet MS"/>
+          <w:color w:val="00000A"/>
+        </w:rPr>
+        <w:t>ule like below:</w:t>
+      </w:r>
+    </w:p>
+    <w:p>
+      <w:pPr>
+        <w:widowControl w:val="0"/>
+        <w:autoSpaceDE w:val="0"/>
+        <w:autoSpaceDN w:val="0"/>
+        <w:adjustRightInd w:val="0"/>
+        <w:spacing w:after="240" w:line="240" w:lineRule="auto"/>
+        <w:ind w:left="1080"/>
+        <w:rPr>
+          <w:rFonts w:cs="Trebuchet MS"/>
+          <w:color w:val="00000A"/>
+        </w:rPr>
+      </w:pPr>
+      <w:r>
+        <w:rPr>
+          <w:rFonts w:cs="Trebuchet MS"/>
+          <w:noProof/>
+          <w:color w:val="00000A"/>
+        </w:rPr>
+        <w:drawing>
+          <wp:inline distT="0" distB="0" distL="0" distR="0" wp14:anchorId="165D4F25" wp14:editId="7BD7EB59">
+            <wp:extent cx="4953000" cy="2727960"/>
+            <wp:effectExtent l="0" t="0" r="0" b="0"/>
+            <wp:docPr id="5" name="Imagem 5"/>
+            <wp:cNvGraphicFramePr>
+              <a:graphicFrameLocks xmlns:a="http://schemas.openxmlformats.org/drawingml/2006/main" noChangeAspect="1"/>
+            </wp:cNvGraphicFramePr>
+            <a:graphic xmlns:a="http://schemas.openxmlformats.org/drawingml/2006/main">
+              <a:graphicData uri="http://schemas.openxmlformats.org/drawingml/2006/picture">
+                <pic:pic xmlns:pic="http://schemas.openxmlformats.org/drawingml/2006/picture">
+                  <pic:nvPicPr>
+                    <pic:cNvPr id="0" name="Picture 1"/>
+                    <pic:cNvPicPr>
+                      <a:picLocks noChangeAspect="1" noChangeArrowheads="1"/>
+                    </pic:cNvPicPr>
+                  </pic:nvPicPr>
+                  <pic:blipFill>
+                    <a:blip r:embed="rId49">
+                      <a:extLst>
+                        <a:ext uri="{28A0092B-C50C-407E-A947-70E740481C1C}">
+                          <a14:useLocalDpi xmlns:a14="http://schemas.microsoft.com/office/drawing/2010/main" val="0"/>
+                        </a:ext>
+                      </a:extLst>
+                    </a:blip>
+                    <a:srcRect/>
+                    <a:stretch>
+                      <a:fillRect/>
+                    </a:stretch>
+                  </pic:blipFill>
+                  <pic:spPr bwMode="auto">
+                    <a:xfrm>
+                      <a:off x="0" y="0"/>
+                      <a:ext cx="4969617" cy="2737112"/>
+                    </a:xfrm>
+                    <a:prstGeom prst="rect">
+                      <a:avLst/>
+                    </a:prstGeom>
+                    <a:noFill/>
+                    <a:ln>
+                      <a:noFill/>
+                    </a:ln>
+                  </pic:spPr>
+                </pic:pic>
+              </a:graphicData>
+            </a:graphic>
+          </wp:inline>
+        </w:drawing>
+      </w:r>
+    </w:p>
+    <w:p>
+      <w:pPr>
+        <w:widowControl w:val="0"/>
+        <w:autoSpaceDE w:val="0"/>
+        <w:autoSpaceDN w:val="0"/>
+        <w:adjustRightInd w:val="0"/>
+        <w:spacing w:after="240" w:line="240" w:lineRule="auto"/>
+        <w:ind w:left="1080"/>
+        <w:rPr>
+          <w:rFonts w:cs="Trebuchet MS"/>
+          <w:color w:val="00000A"/>
+        </w:rPr>
+      </w:pPr>
+      <w:r>
+        <w:rPr>
+          <w:rFonts w:cs="Trebuchet MS"/>
+          <w:color w:val="00000A"/>
+        </w:rPr>
+        <w:t>And add e.g. https://</w:t>
+      </w:r>
+      <w:r>
+        <w:rPr>
+          <w:rFonts w:cs="Trebuchet MS"/>
+          <w:color w:val="00000A"/>
+        </w:rPr>
+        <w:t>yourStoreURL.com</w:t>
+      </w:r>
+      <w:r>
+        <w:rPr>
+          <w:rFonts w:cs="Trebuchet MS"/>
+          <w:color w:val="00000A"/>
+        </w:rPr>
+        <w:t xml:space="preserve">/s/SiteGenesis/signifydcallback to the </w:t>
+      </w:r>
+      <w:proofErr w:type="spellStart"/>
+      <w:r>
+        <w:rPr>
+          <w:rFonts w:cs="Trebuchet MS"/>
+          <w:color w:val="00000A"/>
+        </w:rPr>
+        <w:t>W</w:t>
+      </w:r>
+      <w:r>
+        <w:rPr>
+          <w:rFonts w:cs="Trebuchet MS"/>
+          <w:color w:val="00000A"/>
+        </w:rPr>
+        <w:t>ebhook</w:t>
+      </w:r>
+      <w:proofErr w:type="spellEnd"/>
+      <w:r>
+        <w:rPr>
+          <w:rFonts w:cs="Trebuchet MS"/>
+          <w:color w:val="00000A"/>
+        </w:rPr>
+        <w:t xml:space="preserve"> Addresses</w:t>
+      </w:r>
+      <w:r>
+        <w:rPr>
+          <w:rFonts w:cs="Trebuchet MS"/>
+          <w:color w:val="00000A"/>
+        </w:rPr>
+        <w:t xml:space="preserve"> in </w:t>
+      </w:r>
+      <w:hyperlink r:id="rId50" w:history="1">
+        <w:r>
+          <w:rPr>
+            <w:rStyle w:val="Hyperlink"/>
+            <w:rFonts w:cs="Trebuchet MS"/>
+          </w:rPr>
+          <w:t>https://app.signifyd.com/settings/notifications</w:t>
+        </w:r>
+      </w:hyperlink>
+    </w:p>
+    <w:p>
+      <w:pPr>
+        <w:widowControl w:val="0"/>
+        <w:autoSpaceDE w:val="0"/>
+        <w:autoSpaceDN w:val="0"/>
+        <w:adjustRightInd w:val="0"/>
+        <w:spacing w:after="240" w:line="240" w:lineRule="auto"/>
+        <w:ind w:left="1080"/>
+        <w:rPr>
+          <w:rFonts w:cs="Trebuchet MS"/>
+          <w:color w:val="00000A"/>
+        </w:rPr>
+      </w:pPr>
+    </w:p>
+    <w:p>
+      <w:pPr>
+        <w:rPr>
+          <w:rFonts w:ascii="Tw Cen MT Condensed" w:eastAsiaTheme="majorEastAsia" w:hAnsi="Tw Cen MT Condensed" w:cs="Times New Roman"/>
+          <w:b/>
+          <w:bCs/>
+          <w:color w:val="000000" w:themeColor="text1"/>
+          <w:sz w:val="28"/>
+          <w:szCs w:val="28"/>
+        </w:rPr>
+      </w:pPr>
+      <w:r>
+        <w:br w:type="page"/>
+      </w:r>
+    </w:p>
+    <w:p>
+      <w:pPr>
         <w:pStyle w:val="berschrift2"/>
         <w:ind w:left="990"/>
       </w:pPr>
-      <w:bookmarkStart w:id="28" w:name="_Toc504396857"/>
+      <w:bookmarkStart w:id="27" w:name="_Toc505102073"/>
       <w:r>
         <w:lastRenderedPageBreak/>
         <w:t>External Interfaces</w:t>
@@ -11451,7 +11910,7 @@
       <w:r>
         <w:t xml:space="preserve"> List</w:t>
       </w:r>
-      <w:bookmarkEnd w:id="28"/>
+      <w:bookmarkEnd w:id="27"/>
     </w:p>
     <w:tbl>
       <w:tblPr>
@@ -12003,17 +12462,28 @@
     <w:p/>
     <w:p/>
     <w:p/>
-    <w:p/>
+    <w:p>
+      <w:pPr>
+        <w:rPr>
+          <w:rFonts w:ascii="Tw Cen MT Condensed" w:eastAsiaTheme="majorEastAsia" w:hAnsi="Tw Cen MT Condensed" w:cs="Times New Roman"/>
+          <w:b/>
+          <w:bCs/>
+          <w:color w:val="000000" w:themeColor="text1"/>
+          <w:sz w:val="28"/>
+          <w:szCs w:val="28"/>
+        </w:rPr>
+      </w:pPr>
+    </w:p>
     <w:p>
       <w:pPr>
         <w:pStyle w:val="berschrift2"/>
         <w:ind w:left="990"/>
       </w:pPr>
-      <w:bookmarkStart w:id="29" w:name="_Toc504396858"/>
+      <w:bookmarkStart w:id="28" w:name="_Toc505102074"/>
       <w:r>
         <w:t>Testing</w:t>
       </w:r>
-      <w:bookmarkEnd w:id="29"/>
+      <w:bookmarkEnd w:id="28"/>
     </w:p>
     <w:p>
       <w:pPr>
@@ -12096,7 +12566,7 @@
       <w:r>
         <w:t xml:space="preserve"> site at </w:t>
       </w:r>
-      <w:hyperlink r:id="rId47" w:history="1">
+      <w:hyperlink r:id="rId51" w:history="1">
         <w:r>
           <w:rPr>
             <w:rStyle w:val="Hyperlink"/>
@@ -12324,7 +12794,7 @@
       <w:r>
         <w:t xml:space="preserve"> site at </w:t>
       </w:r>
-      <w:hyperlink r:id="rId48" w:history="1">
+      <w:hyperlink r:id="rId52" w:history="1">
         <w:r>
           <w:rPr>
             <w:rStyle w:val="Hyperlink"/>
@@ -12333,7 +12803,12 @@
         </w:r>
       </w:hyperlink>
       <w:r>
-        <w:t>. The case ID will be saved on the order.</w:t>
+        <w:t>. The case ID will be sav</w:t>
+      </w:r>
+      <w:bookmarkStart w:id="29" w:name="_GoBack"/>
+      <w:bookmarkEnd w:id="29"/>
+      <w:r>
+        <w:t>ed on the order.</w:t>
       </w:r>
     </w:p>
     <w:p>
@@ -12578,7 +13053,7 @@
       <w:r>
         <w:t xml:space="preserve"> site at </w:t>
       </w:r>
-      <w:hyperlink r:id="rId49" w:history="1">
+      <w:hyperlink r:id="rId53" w:history="1">
         <w:r>
           <w:rPr>
             <w:rStyle w:val="Hyperlink"/>
@@ -14108,7 +14583,7 @@
         </w:rPr>
       </w:pPr>
       <w:bookmarkStart w:id="30" w:name="_Toc245264376"/>
-      <w:bookmarkEnd w:id="24"/>
+      <w:bookmarkEnd w:id="23"/>
       <w:r>
         <w:br w:type="page"/>
       </w:r>
@@ -14117,7 +14592,7 @@
       <w:pPr>
         <w:pStyle w:val="berschrift1"/>
       </w:pPr>
-      <w:bookmarkStart w:id="31" w:name="_Toc504396859"/>
+      <w:bookmarkStart w:id="31" w:name="_Toc505102075"/>
       <w:r>
         <w:lastRenderedPageBreak/>
         <w:t>Operations, Maintenance</w:t>
@@ -14134,7 +14609,7 @@
       <w:pPr>
         <w:pStyle w:val="berschrift2"/>
       </w:pPr>
-      <w:bookmarkStart w:id="32" w:name="_Toc504396860"/>
+      <w:bookmarkStart w:id="32" w:name="_Toc505102076"/>
       <w:r>
         <w:t>Availability</w:t>
       </w:r>
@@ -14159,7 +14634,7 @@
       <w:pPr>
         <w:pStyle w:val="berschrift2"/>
       </w:pPr>
-      <w:bookmarkStart w:id="33" w:name="_Toc504396861"/>
+      <w:bookmarkStart w:id="33" w:name="_Toc505102077"/>
       <w:r>
         <w:t>Support</w:t>
       </w:r>
@@ -14191,7 +14666,7 @@
         </w:rPr>
         <w:t xml:space="preserve">issues </w:t>
       </w:r>
-      <w:hyperlink r:id="rId50" w:history="1">
+      <w:hyperlink r:id="rId54" w:history="1">
         <w:r>
           <w:rPr>
             <w:rStyle w:val="Hyperlink"/>
@@ -14222,7 +14697,7 @@
           <w:right w:val="dotted" w:sz="4" w:space="0" w:color="auto"/>
         </w:pBdr>
       </w:pPr>
-      <w:bookmarkStart w:id="34" w:name="_Toc504396862"/>
+      <w:bookmarkStart w:id="34" w:name="_Toc505102078"/>
       <w:r>
         <w:t>Re</w:t>
       </w:r>
@@ -14647,11 +15122,11 @@
       </w:pPr>
     </w:p>
     <w:sectPr>
-      <w:headerReference w:type="even" r:id="rId51"/>
-      <w:headerReference w:type="default" r:id="rId52"/>
-      <w:footerReference w:type="default" r:id="rId53"/>
-      <w:headerReference w:type="first" r:id="rId54"/>
-      <w:footerReference w:type="first" r:id="rId55"/>
+      <w:headerReference w:type="even" r:id="rId55"/>
+      <w:headerReference w:type="default" r:id="rId56"/>
+      <w:footerReference w:type="default" r:id="rId57"/>
+      <w:headerReference w:type="first" r:id="rId58"/>
+      <w:footerReference w:type="first" r:id="rId59"/>
       <w:type w:val="continuous"/>
       <w:pgSz w:w="11906" w:h="16838" w:code="9"/>
       <w:pgMar w:top="1440" w:right="1080" w:bottom="1440" w:left="1080" w:header="720" w:footer="215" w:gutter="0"/>
@@ -14849,7 +15324,7 @@
               <w:sz w:val="18"/>
               <w:szCs w:val="18"/>
             </w:rPr>
-            <w:t>4-21</w:t>
+            <w:t>3-20</w:t>
           </w:r>
           <w:r>
             <w:rPr>
@@ -20204,6 +20679,8 @@
     <w:lsdException w:name="List Table 7 Colorful Accent 6" w:uiPriority="52"/>
     <w:lsdException w:name="Mention" w:semiHidden="1" w:unhideWhenUsed="1"/>
     <w:lsdException w:name="Smart Hyperlink" w:semiHidden="1" w:unhideWhenUsed="1"/>
+    <w:lsdException w:name="Hashtag" w:semiHidden="1" w:unhideWhenUsed="1"/>
+    <w:lsdException w:name="Unresolved Mention" w:semiHidden="1" w:unhideWhenUsed="1"/>
   </w:latentStyles>
   <w:style w:type="paragraph" w:default="1" w:styleId="Standard">
     <w:name w:val="Normal"/>
@@ -22915,6 +23392,18 @@
       </w:tblCellMar>
     </w:tblPr>
   </w:style>
+  <w:style w:type="character" w:styleId="NichtaufgelsteErwhnung">
+    <w:name w:val="Unresolved Mention"/>
+    <w:basedOn w:val="Absatz-Standardschriftart"/>
+    <w:uiPriority w:val="99"/>
+    <w:semiHidden/>
+    <w:unhideWhenUsed/>
+    <w:rsid w:val="00C96703"/>
+    <w:rPr>
+      <w:color w:val="808080"/>
+      <w:shd w:val="clear" w:color="auto" w:fill="E6E6E6"/>
+    </w:rPr>
+  </w:style>
 </w:styles>
 </file>
 
@@ -23202,20 +23691,6 @@
 </file>
 
 <file path=customXml/item1.xml><?xml version="1.0" encoding="utf-8"?>
-<p:properties xmlns:p="http://schemas.microsoft.com/office/2006/metadata/properties" xmlns:xsi="http://www.w3.org/2001/XMLSchema-instance" xmlns:pc="http://schemas.microsoft.com/office/infopath/2007/PartnerControls">
-  <documentManagement>
-    <k0a767481f69401b9656bbf4dd6abb1d xmlns="2680ebc2-70e2-42cc-af17-343d078fef82">
-      <Terms xmlns="http://schemas.microsoft.com/office/infopath/2007/PartnerControls"/>
-    </k0a767481f69401b9656bbf4dd6abb1d>
-    <TaxCatchAll xmlns="41dbd0cf-c47a-4cea-8dfa-c6db00955148"/>
-    <l11c893632bd4f5284d827a786471c77 xmlns="2680ebc2-70e2-42cc-af17-343d078fef82">
-      <Terms xmlns="http://schemas.microsoft.com/office/infopath/2007/PartnerControls"/>
-    </l11c893632bd4f5284d827a786471c77>
-  </documentManagement>
-</p:properties>
-</file>
-
-<file path=customXml/item2.xml><?xml version="1.0" encoding="utf-8"?>
 <ct:contentTypeSchema xmlns:ct="http://schemas.microsoft.com/office/2006/metadata/contentType" xmlns:ma="http://schemas.microsoft.com/office/2006/metadata/properties/metaAttributes" ct:_="" ma:_="" ma:contentTypeName="Document" ma:contentTypeID="0x010100BAC6AAE9A7AC6F448B8E6AD308F25C33" ma:contentTypeVersion="9" ma:contentTypeDescription="Create a new document." ma:contentTypeScope="" ma:versionID="9947e9a47e1bfbe6ee25356abc8c556f">
   <xsd:schema xmlns:xsd="http://www.w3.org/2001/XMLSchema" xmlns:xs="http://www.w3.org/2001/XMLSchema" xmlns:p="http://schemas.microsoft.com/office/2006/metadata/properties" xmlns:ns2="41dbd0cf-c47a-4cea-8dfa-c6db00955148" xmlns:ns3="2680ebc2-70e2-42cc-af17-343d078fef82" xmlns:ns4="3ab059b2-6124-4199-bb85-3249ccb31308" targetNamespace="http://schemas.microsoft.com/office/2006/metadata/properties" ma:root="true" ma:fieldsID="784c332b4ff724ef588fa3376e0daf40" ns2:_="" ns3:_="" ns4:_="">
     <xsd:import namespace="41dbd0cf-c47a-4cea-8dfa-c6db00955148"/>
@@ -23413,7 +23888,33 @@
 </ct:contentTypeSchema>
 </file>
 
+<file path=customXml/item2.xml><?xml version="1.0" encoding="utf-8"?>
+<b:Sources xmlns:b="http://schemas.openxmlformats.org/officeDocument/2006/bibliography" xmlns="http://schemas.openxmlformats.org/officeDocument/2006/bibliography" SelectedStyle="\CHICAGO.XSL" StyleName="Chicago"/>
+</file>
+
 <file path=customXml/item3.xml><?xml version="1.0" encoding="utf-8"?>
+<b:Sources xmlns:b="http://schemas.openxmlformats.org/officeDocument/2006/bibliography" xmlns="http://schemas.openxmlformats.org/officeDocument/2006/bibliography" SelectedStyle="\CHICAGO.XSL" StyleName="Chicago"/>
+</file>
+
+<file path=customXml/item4.xml><?xml version="1.0" encoding="utf-8"?>
+<p:properties xmlns:p="http://schemas.microsoft.com/office/2006/metadata/properties" xmlns:xsi="http://www.w3.org/2001/XMLSchema-instance" xmlns:pc="http://schemas.microsoft.com/office/infopath/2007/PartnerControls">
+  <documentManagement>
+    <k0a767481f69401b9656bbf4dd6abb1d xmlns="2680ebc2-70e2-42cc-af17-343d078fef82">
+      <Terms xmlns="http://schemas.microsoft.com/office/infopath/2007/PartnerControls"/>
+    </k0a767481f69401b9656bbf4dd6abb1d>
+    <TaxCatchAll xmlns="41dbd0cf-c47a-4cea-8dfa-c6db00955148"/>
+    <l11c893632bd4f5284d827a786471c77 xmlns="2680ebc2-70e2-42cc-af17-343d078fef82">
+      <Terms xmlns="http://schemas.microsoft.com/office/infopath/2007/PartnerControls"/>
+    </l11c893632bd4f5284d827a786471c77>
+  </documentManagement>
+</p:properties>
+</file>
+
+<file path=customXml/item5.xml><?xml version="1.0" encoding="utf-8"?>
+<b:Sources xmlns:b="http://schemas.openxmlformats.org/officeDocument/2006/bibliography" xmlns="http://schemas.openxmlformats.org/officeDocument/2006/bibliography" SelectedStyle="\CHICAGO.XSL" StyleName="Chicago"/>
+</file>
+
+<file path=customXml/item6.xml><?xml version="1.0" encoding="utf-8"?>
 <?mso-contentType ?>
 <FormTemplates xmlns="http://schemas.microsoft.com/sharepoint/v3/contenttype/forms">
   <Display>DocumentLibraryForm</Display>
@@ -23422,41 +23923,11 @@
 </FormTemplates>
 </file>
 
-<file path=customXml/item4.xml><?xml version="1.0" encoding="utf-8"?>
-<b:Sources xmlns:b="http://schemas.openxmlformats.org/officeDocument/2006/bibliography" xmlns="http://schemas.openxmlformats.org/officeDocument/2006/bibliography" SelectedStyle="\CHICAGO.XSL" StyleName="Chicago"/>
-</file>
-
-<file path=customXml/item5.xml><?xml version="1.0" encoding="utf-8"?>
-<b:Sources xmlns:b="http://schemas.openxmlformats.org/officeDocument/2006/bibliography" xmlns="http://schemas.openxmlformats.org/officeDocument/2006/bibliography" SelectedStyle="\CHICAGO.XSL" StyleName="Chicago"/>
-</file>
-
-<file path=customXml/item6.xml><?xml version="1.0" encoding="utf-8"?>
-<b:Sources xmlns:b="http://schemas.openxmlformats.org/officeDocument/2006/bibliography" xmlns="http://schemas.openxmlformats.org/officeDocument/2006/bibliography" SelectedStyle="\CHICAGO.XSL" StyleName="Chicago"/>
-</file>
-
 <file path=customXml/item7.xml><?xml version="1.0" encoding="utf-8"?>
 <b:Sources xmlns:b="http://schemas.openxmlformats.org/officeDocument/2006/bibliography" xmlns="http://schemas.openxmlformats.org/officeDocument/2006/bibliography" SelectedStyle="\CHICAGO.XSL" StyleName="Chicago"/>
 </file>
 
 <file path=customXml/itemProps1.xml><?xml version="1.0" encoding="utf-8"?>
-<ds:datastoreItem xmlns:ds="http://schemas.openxmlformats.org/officeDocument/2006/customXml" ds:itemID="{D5C50300-BF55-4478-8C35-4D5C35D3EDD0}">
-  <ds:schemaRefs>
-    <ds:schemaRef ds:uri="http://purl.org/dc/terms/"/>
-    <ds:schemaRef ds:uri="http://schemas.openxmlformats.org/package/2006/metadata/core-properties"/>
-    <ds:schemaRef ds:uri="41dbd0cf-c47a-4cea-8dfa-c6db00955148"/>
-    <ds:schemaRef ds:uri="http://purl.org/dc/dcmitype/"/>
-    <ds:schemaRef ds:uri="http://schemas.microsoft.com/office/infopath/2007/PartnerControls"/>
-    <ds:schemaRef ds:uri="http://purl.org/dc/elements/1.1/"/>
-    <ds:schemaRef ds:uri="http://schemas.microsoft.com/office/2006/metadata/properties"/>
-    <ds:schemaRef ds:uri="http://schemas.microsoft.com/office/2006/documentManagement/types"/>
-    <ds:schemaRef ds:uri="3ab059b2-6124-4199-bb85-3249ccb31308"/>
-    <ds:schemaRef ds:uri="2680ebc2-70e2-42cc-af17-343d078fef82"/>
-    <ds:schemaRef ds:uri="http://www.w3.org/XML/1998/namespace"/>
-  </ds:schemaRefs>
-</ds:datastoreItem>
-</file>
-
-<file path=customXml/itemProps2.xml><?xml version="1.0" encoding="utf-8"?>
 <ds:datastoreItem xmlns:ds="http://schemas.openxmlformats.org/officeDocument/2006/customXml" ds:itemID="{AB403CD4-F922-4E1D-B3EA-72C1A6D547E2}">
   <ds:schemaRefs>
     <ds:schemaRef ds:uri="http://schemas.microsoft.com/office/2006/metadata/contentType"/>
@@ -23476,7 +23947,49 @@
 </ds:datastoreItem>
 </file>
 
+<file path=customXml/itemProps2.xml><?xml version="1.0" encoding="utf-8"?>
+<ds:datastoreItem xmlns:ds="http://schemas.openxmlformats.org/officeDocument/2006/customXml" ds:itemID="{EB22BCC5-77F7-4D67-949D-DF923AF0A23F}">
+  <ds:schemaRefs>
+    <ds:schemaRef ds:uri="http://schemas.openxmlformats.org/officeDocument/2006/bibliography"/>
+  </ds:schemaRefs>
+</ds:datastoreItem>
+</file>
+
 <file path=customXml/itemProps3.xml><?xml version="1.0" encoding="utf-8"?>
+<ds:datastoreItem xmlns:ds="http://schemas.openxmlformats.org/officeDocument/2006/customXml" ds:itemID="{3C76DFEF-6338-43FC-974F-F94FB0122838}">
+  <ds:schemaRefs>
+    <ds:schemaRef ds:uri="http://schemas.openxmlformats.org/officeDocument/2006/bibliography"/>
+  </ds:schemaRefs>
+</ds:datastoreItem>
+</file>
+
+<file path=customXml/itemProps4.xml><?xml version="1.0" encoding="utf-8"?>
+<ds:datastoreItem xmlns:ds="http://schemas.openxmlformats.org/officeDocument/2006/customXml" ds:itemID="{D5C50300-BF55-4478-8C35-4D5C35D3EDD0}">
+  <ds:schemaRefs>
+    <ds:schemaRef ds:uri="http://purl.org/dc/elements/1.1/"/>
+    <ds:schemaRef ds:uri="http://schemas.microsoft.com/office/2006/metadata/properties"/>
+    <ds:schemaRef ds:uri="http://schemas.microsoft.com/office/2006/documentManagement/types"/>
+    <ds:schemaRef ds:uri="3ab059b2-6124-4199-bb85-3249ccb31308"/>
+    <ds:schemaRef ds:uri="http://purl.org/dc/terms/"/>
+    <ds:schemaRef ds:uri="http://schemas.openxmlformats.org/package/2006/metadata/core-properties"/>
+    <ds:schemaRef ds:uri="41dbd0cf-c47a-4cea-8dfa-c6db00955148"/>
+    <ds:schemaRef ds:uri="http://purl.org/dc/dcmitype/"/>
+    <ds:schemaRef ds:uri="http://schemas.microsoft.com/office/infopath/2007/PartnerControls"/>
+    <ds:schemaRef ds:uri="2680ebc2-70e2-42cc-af17-343d078fef82"/>
+    <ds:schemaRef ds:uri="http://www.w3.org/XML/1998/namespace"/>
+  </ds:schemaRefs>
+</ds:datastoreItem>
+</file>
+
+<file path=customXml/itemProps5.xml><?xml version="1.0" encoding="utf-8"?>
+<ds:datastoreItem xmlns:ds="http://schemas.openxmlformats.org/officeDocument/2006/customXml" ds:itemID="{3FA2D1C8-3E6A-456A-BDD6-61406190C7EF}">
+  <ds:schemaRefs>
+    <ds:schemaRef ds:uri="http://schemas.openxmlformats.org/officeDocument/2006/bibliography"/>
+  </ds:schemaRefs>
+</ds:datastoreItem>
+</file>
+
+<file path=customXml/itemProps6.xml><?xml version="1.0" encoding="utf-8"?>
 <ds:datastoreItem xmlns:ds="http://schemas.openxmlformats.org/officeDocument/2006/customXml" ds:itemID="{A758D5F2-F4A1-44A4-BF20-F1E33A257A05}">
   <ds:schemaRefs>
     <ds:schemaRef ds:uri="http://schemas.microsoft.com/sharepoint/v3/contenttype/forms"/>
@@ -23484,32 +23997,8 @@
 </ds:datastoreItem>
 </file>
 
-<file path=customXml/itemProps4.xml><?xml version="1.0" encoding="utf-8"?>
-<ds:datastoreItem xmlns:ds="http://schemas.openxmlformats.org/officeDocument/2006/customXml" ds:itemID="{110BB7B1-A418-403E-AA2F-43F3ADD46665}">
-  <ds:schemaRefs>
-    <ds:schemaRef ds:uri="http://schemas.openxmlformats.org/officeDocument/2006/bibliography"/>
-  </ds:schemaRefs>
-</ds:datastoreItem>
-</file>
-
-<file path=customXml/itemProps5.xml><?xml version="1.0" encoding="utf-8"?>
-<ds:datastoreItem xmlns:ds="http://schemas.openxmlformats.org/officeDocument/2006/customXml" ds:itemID="{A4104007-6822-43F5-A5DC-8A0C260CCACF}">
-  <ds:schemaRefs>
-    <ds:schemaRef ds:uri="http://schemas.openxmlformats.org/officeDocument/2006/bibliography"/>
-  </ds:schemaRefs>
-</ds:datastoreItem>
-</file>
-
-<file path=customXml/itemProps6.xml><?xml version="1.0" encoding="utf-8"?>
-<ds:datastoreItem xmlns:ds="http://schemas.openxmlformats.org/officeDocument/2006/customXml" ds:itemID="{6102891C-1C58-460E-8B24-04B9F378D3CB}">
-  <ds:schemaRefs>
-    <ds:schemaRef ds:uri="http://schemas.openxmlformats.org/officeDocument/2006/bibliography"/>
-  </ds:schemaRefs>
-</ds:datastoreItem>
-</file>
-
 <file path=customXml/itemProps7.xml><?xml version="1.0" encoding="utf-8"?>
-<ds:datastoreItem xmlns:ds="http://schemas.openxmlformats.org/officeDocument/2006/customXml" ds:itemID="{43A1F85D-3308-4150-898F-ED88CCA44C3B}">
+<ds:datastoreItem xmlns:ds="http://schemas.openxmlformats.org/officeDocument/2006/customXml" ds:itemID="{2185466B-A3A7-4863-BA88-DE110200D38C}">
   <ds:schemaRefs>
     <ds:schemaRef ds:uri="http://schemas.openxmlformats.org/officeDocument/2006/bibliography"/>
   </ds:schemaRefs>

</xml_diff>